<commit_message>
domain change in resume
</commit_message>
<xml_diff>
--- a/resume.docx
+++ b/resume.docx
@@ -1,686 +1,26 @@
 
 <file path=word/document.xml><?xml version="1.0" encoding="utf-8"?>
-<w:document xmlns:wpc="http://schemas.microsoft.com/office/word/2010/wordprocessingCanvas" xmlns:cx="http://schemas.microsoft.com/office/drawing/2014/chartex" xmlns:cx1="http://schemas.microsoft.com/office/drawing/2015/9/8/chartex" xmlns:cx2="http://schemas.microsoft.com/office/drawing/2015/10/21/chartex" xmlns:cx3="http://schemas.microsoft.com/office/drawing/2016/5/9/chartex" xmlns:cx4="http://schemas.microsoft.com/office/drawing/2016/5/10/chartex" xmlns:cx5="http://schemas.microsoft.com/office/drawing/2016/5/11/chartex" xmlns:cx6="http://schemas.microsoft.com/office/drawing/2016/5/12/chartex" xmlns:cx7="http://schemas.microsoft.com/office/drawing/2016/5/13/chartex" xmlns:cx8="http://schemas.microsoft.com/office/drawing/2016/5/14/chartex" xmlns:mc="http://schemas.openxmlformats.org/markup-compatibility/2006" xmlns:aink="http://schemas.microsoft.com/office/drawing/2016/ink" xmlns:am3d="http://schemas.microsoft.com/office/drawing/2017/model3d" xmlns:o="urn:schemas-microsoft-com:office:office" xmlns:r="http://schemas.openxmlformats.org/officeDocument/2006/relationships" xmlns:m="http://schemas.openxmlformats.org/officeDocument/2006/math" xmlns:v="urn:schemas-microsoft-com:vml" xmlns:wp14="http://schemas.microsoft.com/office/word/2010/wordprocessingDrawing" xmlns:wp="http://schemas.openxmlformats.org/drawingml/2006/wordprocessingDrawing" xmlns:w10="urn:schemas-microsoft-com:office:word" xmlns:w="http://schemas.openxmlformats.org/wordprocessingml/2006/main" xmlns:w14="http://schemas.microsoft.com/office/word/2010/wordml" xmlns:w15="http://schemas.microsoft.com/office/word/2012/wordml" xmlns:w16se="http://schemas.microsoft.com/office/word/2015/wordml/symex" xmlns:wpg="http://schemas.microsoft.com/office/word/2010/wordprocessingGroup" xmlns:wpi="http://schemas.microsoft.com/office/word/2010/wordprocessingInk" xmlns:wne="http://schemas.microsoft.com/office/word/2006/wordml" xmlns:wps="http://schemas.microsoft.com/office/word/2010/wordprocessingShape" mc:Ignorable="w14 w15 w16se wp14">
+<w:document xmlns:wpc="http://schemas.microsoft.com/office/word/2010/wordprocessingCanvas" xmlns:mo="http://schemas.microsoft.com/office/mac/office/2008/main" xmlns:mc="http://schemas.openxmlformats.org/markup-compatibility/2006" xmlns:mv="urn:schemas-microsoft-com:mac:vml" xmlns:o="urn:schemas-microsoft-com:office:office" xmlns:r="http://schemas.openxmlformats.org/officeDocument/2006/relationships" xmlns:m="http://schemas.openxmlformats.org/officeDocument/2006/math" xmlns:v="urn:schemas-microsoft-com:vml" xmlns:wp14="http://schemas.microsoft.com/office/word/2010/wordprocessingDrawing" xmlns:wp="http://schemas.openxmlformats.org/drawingml/2006/wordprocessingDrawing" xmlns:w10="urn:schemas-microsoft-com:office:word" xmlns:w="http://schemas.openxmlformats.org/wordprocessingml/2006/main" xmlns:w14="http://schemas.microsoft.com/office/word/2010/wordml" xmlns:w15="http://schemas.microsoft.com/office/word/2012/wordml" xmlns:wpg="http://schemas.microsoft.com/office/word/2010/wordprocessingGroup" xmlns:wpi="http://schemas.microsoft.com/office/word/2010/wordprocessingInk" xmlns:wne="http://schemas.microsoft.com/office/word/2006/wordml" xmlns:wps="http://schemas.microsoft.com/office/word/2010/wordprocessingShape" mc:Ignorable="w14 w15 wp14">
   <w:body>
     <w:tbl>
       <w:tblPr>
-        <w:tblStyle w:val="TableGrid"/>
-        <w:tblpPr w:leftFromText="187" w:rightFromText="187" w:vertAnchor="page" w:tblpXSpec="center" w:tblpY="505"/>
-        <w:tblW w:w="0" w:type="auto"/>
-        <w:tblBorders>
-          <w:top w:val="none" w:sz="0" w:space="0" w:color="auto"/>
-          <w:left w:val="none" w:sz="0" w:space="0" w:color="auto"/>
-          <w:bottom w:val="none" w:sz="0" w:space="0" w:color="auto"/>
-          <w:right w:val="none" w:sz="0" w:space="0" w:color="auto"/>
-          <w:insideH w:val="none" w:sz="0" w:space="0" w:color="auto"/>
-          <w:insideV w:val="none" w:sz="0" w:space="0" w:color="auto"/>
-        </w:tblBorders>
-        <w:tblCellMar>
-          <w:left w:w="115" w:type="dxa"/>
-          <w:right w:w="115" w:type="dxa"/>
-        </w:tblCellMar>
-        <w:tblLook w:val="04A0" w:firstRow="1" w:lastRow="0" w:firstColumn="1" w:lastColumn="0" w:noHBand="0" w:noVBand="1"/>
-      </w:tblPr>
-      <w:tblGrid>
-        <w:gridCol w:w="3692"/>
-        <w:gridCol w:w="3693"/>
-        <w:gridCol w:w="3715"/>
-      </w:tblGrid>
-      <w:tr>
-        <w:tc>
-          <w:tcPr>
-            <w:tcW w:w="3692" w:type="dxa"/>
-            <w:tcMar>
-              <w:top w:w="72" w:type="dxa"/>
-            </w:tcMar>
-          </w:tcPr>
-          <w:p>
-            <w:pPr>
-              <w:pStyle w:val="Header"/>
-              <w:spacing w:after="120"/>
-              <w:jc w:val="center"/>
-              <w:rPr>
-                <w:rFonts w:ascii="SF Compact Display" w:hAnsi="SF Compact Display"/>
-              </w:rPr>
-            </w:pPr>
-          </w:p>
-        </w:tc>
-        <w:tc>
-          <w:tcPr>
-            <w:tcW w:w="3693" w:type="dxa"/>
-            <w:tcMar>
-              <w:top w:w="0" w:type="dxa"/>
-            </w:tcMar>
-          </w:tcPr>
-          <w:p>
-            <w:pPr>
-              <w:pStyle w:val="FreeForm"/>
-              <w:tabs>
-                <w:tab w:val="left" w:pos="560"/>
-                <w:tab w:val="left" w:pos="1120"/>
-                <w:tab w:val="left" w:pos="1680"/>
-                <w:tab w:val="left" w:pos="2240"/>
-                <w:tab w:val="left" w:pos="2800"/>
-                <w:tab w:val="left" w:pos="3360"/>
-                <w:tab w:val="left" w:pos="3920"/>
-                <w:tab w:val="left" w:pos="4480"/>
-                <w:tab w:val="left" w:pos="5040"/>
-                <w:tab w:val="left" w:pos="5600"/>
-                <w:tab w:val="left" w:pos="6160"/>
-                <w:tab w:val="left" w:pos="6720"/>
-              </w:tabs>
-              <w:spacing w:after="40"/>
-              <w:jc w:val="center"/>
-              <w:outlineLvl w:val="0"/>
-              <w:rPr>
-                <w:rFonts w:ascii="SF Compact Display" w:hAnsi="SF Compact Display"/>
-                <w:b/>
-                <w:sz w:val="33"/>
-                <w:szCs w:val="33"/>
-              </w:rPr>
-            </w:pPr>
-            <w:r>
-              <w:rPr>
-                <w:rFonts w:ascii="SF Compact Display" w:hAnsi="SF Compact Display"/>
-                <w:b/>
-                <w:sz w:val="33"/>
-                <w:szCs w:val="33"/>
-              </w:rPr>
-              <w:t>Jake Jarvis</w:t>
-            </w:r>
-          </w:p>
-          <w:p>
-            <w:pPr>
-              <w:pStyle w:val="Body"/>
-              <w:spacing w:after="40"/>
-              <w:jc w:val="center"/>
-              <w:rPr>
-                <w:rFonts w:ascii="SF Compact Display" w:hAnsi="SF Compact Display"/>
-                <w:sz w:val="4"/>
-                <w:szCs w:val="4"/>
-                <w:u w:val="single"/>
-              </w:rPr>
-            </w:pPr>
-            <w:r>
-              <w:rPr>
-                <w:rFonts w:ascii="SF Compact Display" w:hAnsi="SF Compact Display"/>
-                <w:color w:val="000099"/>
-                <w:sz w:val="20"/>
-                <w:u w:val="single"/>
-              </w:rPr>
-              <w:t>https://jakejarvis.com/</w:t>
-            </w:r>
-          </w:p>
-          <w:p>
-            <w:pPr>
-              <w:pStyle w:val="Header"/>
-              <w:spacing w:after="40"/>
-              <w:jc w:val="center"/>
-              <w:rPr>
-                <w:rFonts w:ascii="SF Compact Display" w:hAnsi="SF Compact Display"/>
-                <w:color w:val="000099"/>
-                <w:sz w:val="20"/>
-                <w:u w:val="single"/>
-              </w:rPr>
-            </w:pPr>
-            <w:hyperlink r:id="rId7" w:history="1">
-              <w:r>
-                <w:rPr>
-                  <w:rFonts w:ascii="SF Compact Display" w:hAnsi="SF Compact Display"/>
-                  <w:color w:val="000099"/>
-                  <w:sz w:val="20"/>
-                  <w:u w:val="single"/>
-                </w:rPr>
-                <w:t>jakejarvis@gmail.com</w:t>
-              </w:r>
-            </w:hyperlink>
-          </w:p>
-          <w:p>
-            <w:pPr>
-              <w:pStyle w:val="Header"/>
-              <w:jc w:val="center"/>
-              <w:rPr>
-                <w:rFonts w:ascii="SF Compact Display" w:hAnsi="SF Compact Display"/>
-              </w:rPr>
-            </w:pPr>
-            <w:r>
-              <w:rPr>
-                <w:rFonts w:ascii="SF Compact Display" w:hAnsi="SF Compact Display"/>
-                <w:color w:val="000000" w:themeColor="text1"/>
-                <w:sz w:val="20"/>
-              </w:rPr>
-              <w:t xml:space="preserve">(908) </w:t>
-            </w:r>
-            <w:r>
-              <w:rPr>
-                <w:rFonts w:ascii="SF Compact Display" w:hAnsi="SF Compact Display"/>
-                <w:color w:val="000000" w:themeColor="text1"/>
-                <w:sz w:val="20"/>
-              </w:rPr>
-              <w:t>444</w:t>
-            </w:r>
-            <w:r>
-              <w:rPr>
-                <w:rFonts w:ascii="SF Compact Display" w:hAnsi="SF Compact Display"/>
-                <w:color w:val="000000" w:themeColor="text1"/>
-                <w:sz w:val="20"/>
-              </w:rPr>
-              <w:t>-</w:t>
-            </w:r>
-            <w:r>
-              <w:rPr>
-                <w:rFonts w:ascii="SF Compact Display" w:hAnsi="SF Compact Display"/>
-                <w:color w:val="000000" w:themeColor="text1"/>
-                <w:sz w:val="20"/>
-              </w:rPr>
-              <w:t>6655</w:t>
-            </w:r>
-          </w:p>
-        </w:tc>
-        <w:tc>
-          <w:tcPr>
-            <w:tcW w:w="3693" w:type="dxa"/>
-            <w:tcMar>
-              <w:top w:w="72" w:type="dxa"/>
-            </w:tcMar>
-            <w:vAlign w:val="center"/>
-          </w:tcPr>
-          <w:tbl>
-            <w:tblPr>
-              <w:tblStyle w:val="TableGrid"/>
-              <w:tblW w:w="1945" w:type="dxa"/>
-              <w:tblInd w:w="1540" w:type="dxa"/>
-              <w:tblBorders>
-                <w:top w:val="none" w:sz="0" w:space="0" w:color="auto"/>
-                <w:left w:val="none" w:sz="0" w:space="0" w:color="auto"/>
-                <w:bottom w:val="none" w:sz="0" w:space="0" w:color="auto"/>
-                <w:right w:val="none" w:sz="0" w:space="0" w:color="auto"/>
-                <w:insideH w:val="none" w:sz="0" w:space="0" w:color="auto"/>
-                <w:insideV w:val="none" w:sz="0" w:space="0" w:color="auto"/>
-              </w:tblBorders>
-              <w:tblLook w:val="04A0" w:firstRow="1" w:lastRow="0" w:firstColumn="1" w:lastColumn="0" w:noHBand="0" w:noVBand="1"/>
-            </w:tblPr>
-            <w:tblGrid>
-              <w:gridCol w:w="550"/>
-              <w:gridCol w:w="1395"/>
-            </w:tblGrid>
-            <w:tr>
-              <w:trPr>
-                <w:trHeight w:hRule="exact" w:val="331"/>
-              </w:trPr>
-              <w:tc>
-                <w:tcPr>
-                  <w:tcW w:w="550" w:type="dxa"/>
-                </w:tcPr>
-                <w:p>
-                  <w:pPr>
-                    <w:pStyle w:val="Header"/>
-                    <w:framePr w:hSpace="187" w:wrap="around" w:vAnchor="page" w:hAnchor="text" w:xAlign="center" w:y="505"/>
-                    <w:spacing w:after="120"/>
-                    <w:jc w:val="center"/>
-                    <w:rPr>
-                      <w:rFonts w:ascii="SF Compact Display" w:hAnsi="SF Compact Display"/>
-                    </w:rPr>
-                  </w:pPr>
-                  <w:r>
-                    <w:rPr>
-                      <w:rFonts w:ascii="SF Compact Display" w:hAnsi="SF Compact Display"/>
-                      <w:noProof/>
-                      <w:lang w:eastAsia="ja-JP"/>
-                    </w:rPr>
-                    <w:drawing>
-                      <wp:inline distT="0" distB="0" distL="0" distR="0" wp14:anchorId="025998C4" wp14:editId="42464A01">
-                        <wp:extent cx="173736" cy="173736"/>
-                        <wp:effectExtent l="0" t="0" r="4445" b="4445"/>
-                        <wp:docPr id="18" name="Picture 18" descr="../../../Downloads/twitter-xl.png"/>
-                        <wp:cNvGraphicFramePr>
-                          <a:graphicFrameLocks xmlns:a="http://schemas.openxmlformats.org/drawingml/2006/main" noChangeAspect="1"/>
-                        </wp:cNvGraphicFramePr>
-                        <a:graphic xmlns:a="http://schemas.openxmlformats.org/drawingml/2006/main">
-                          <a:graphicData uri="http://schemas.openxmlformats.org/drawingml/2006/picture">
-                            <pic:pic xmlns:pic="http://schemas.openxmlformats.org/drawingml/2006/picture">
-                              <pic:nvPicPr>
-                                <pic:cNvPr id="0" name="Picture 10" descr="../../../Downloads/twitter-xl.png"/>
-                                <pic:cNvPicPr>
-                                  <a:picLocks noChangeAspect="1" noChangeArrowheads="1"/>
-                                </pic:cNvPicPr>
-                              </pic:nvPicPr>
-                              <pic:blipFill>
-                                <a:blip r:embed="rId8">
-                                  <a:extLst>
-                                    <a:ext uri="{28A0092B-C50C-407E-A947-70E740481C1C}">
-                                      <a14:useLocalDpi xmlns:a14="http://schemas.microsoft.com/office/drawing/2010/main" val="0"/>
-                                    </a:ext>
-                                  </a:extLst>
-                                </a:blip>
-                                <a:srcRect/>
-                                <a:stretch>
-                                  <a:fillRect/>
-                                </a:stretch>
-                              </pic:blipFill>
-                              <pic:spPr bwMode="auto">
-                                <a:xfrm>
-                                  <a:off x="0" y="0"/>
-                                  <a:ext cx="173736" cy="173736"/>
-                                </a:xfrm>
-                                <a:prstGeom prst="rect">
-                                  <a:avLst/>
-                                </a:prstGeom>
-                                <a:noFill/>
-                                <a:ln>
-                                  <a:noFill/>
-                                </a:ln>
-                              </pic:spPr>
-                            </pic:pic>
-                          </a:graphicData>
-                        </a:graphic>
-                      </wp:inline>
-                    </w:drawing>
-                  </w:r>
-                </w:p>
-              </w:tc>
-              <w:tc>
-                <w:tcPr>
-                  <w:tcW w:w="1395" w:type="dxa"/>
-                  <w:vAlign w:val="center"/>
-                </w:tcPr>
-                <w:p>
-                  <w:pPr>
-                    <w:pStyle w:val="Header"/>
-                    <w:framePr w:hSpace="187" w:wrap="around" w:vAnchor="page" w:hAnchor="text" w:xAlign="center" w:y="505"/>
-                    <w:spacing w:after="120"/>
-                    <w:rPr>
-                      <w:rFonts w:ascii="SF Compact Display" w:hAnsi="SF Compact Display"/>
-                      <w:b/>
-                      <w:color w:val="000000" w:themeColor="text1"/>
-                      <w:sz w:val="20"/>
-                      <w:szCs w:val="20"/>
-                    </w:rPr>
-                  </w:pPr>
-                  <w:hyperlink r:id="rId9" w:history="1">
-                    <w:r>
-                      <w:rPr>
-                        <w:rStyle w:val="Hyperlink"/>
-                        <w:rFonts w:ascii="SF Compact Display" w:hAnsi="SF Compact Display"/>
-                        <w:b/>
-                        <w:sz w:val="20"/>
-                        <w:szCs w:val="20"/>
-                      </w:rPr>
-                      <w:t>@jakejarvis</w:t>
-                    </w:r>
-                  </w:hyperlink>
-                </w:p>
-              </w:tc>
-            </w:tr>
-            <w:tr>
-              <w:trPr>
-                <w:trHeight w:hRule="exact" w:val="331"/>
-              </w:trPr>
-              <w:tc>
-                <w:tcPr>
-                  <w:tcW w:w="550" w:type="dxa"/>
-                </w:tcPr>
-                <w:p>
-                  <w:pPr>
-                    <w:pStyle w:val="Header"/>
-                    <w:framePr w:hSpace="187" w:wrap="around" w:vAnchor="page" w:hAnchor="text" w:xAlign="center" w:y="505"/>
-                    <w:spacing w:after="120"/>
-                    <w:jc w:val="center"/>
-                    <w:rPr>
-                      <w:rFonts w:ascii="SF Compact Display" w:hAnsi="SF Compact Display"/>
-                    </w:rPr>
-                  </w:pPr>
-                  <w:r>
-                    <w:rPr>
-                      <w:rFonts w:ascii="SF Compact Display" w:hAnsi="SF Compact Display"/>
-                      <w:noProof/>
-                      <w:lang w:eastAsia="ja-JP"/>
-                    </w:rPr>
-                    <w:drawing>
-                      <wp:inline distT="0" distB="0" distL="0" distR="0" wp14:anchorId="1D91E80D" wp14:editId="0180037B">
-                        <wp:extent cx="80431" cy="173736"/>
-                        <wp:effectExtent l="0" t="0" r="0" b="4445"/>
-                        <wp:docPr id="19" name="Picture 19" descr="../../../Downloads/facebook.png"/>
-                        <wp:cNvGraphicFramePr>
-                          <a:graphicFrameLocks xmlns:a="http://schemas.openxmlformats.org/drawingml/2006/main" noChangeAspect="1"/>
-                        </wp:cNvGraphicFramePr>
-                        <a:graphic xmlns:a="http://schemas.openxmlformats.org/drawingml/2006/main">
-                          <a:graphicData uri="http://schemas.openxmlformats.org/drawingml/2006/picture">
-                            <pic:pic xmlns:pic="http://schemas.openxmlformats.org/drawingml/2006/picture">
-                              <pic:nvPicPr>
-                                <pic:cNvPr id="0" name="Picture 11" descr="../../../Downloads/facebook.png"/>
-                                <pic:cNvPicPr>
-                                  <a:picLocks noChangeAspect="1" noChangeArrowheads="1"/>
-                                </pic:cNvPicPr>
-                              </pic:nvPicPr>
-                              <pic:blipFill>
-                                <a:blip r:embed="rId10">
-                                  <a:extLst>
-                                    <a:ext uri="{28A0092B-C50C-407E-A947-70E740481C1C}">
-                                      <a14:useLocalDpi xmlns:a14="http://schemas.microsoft.com/office/drawing/2010/main" val="0"/>
-                                    </a:ext>
-                                  </a:extLst>
-                                </a:blip>
-                                <a:srcRect/>
-                                <a:stretch>
-                                  <a:fillRect/>
-                                </a:stretch>
-                              </pic:blipFill>
-                              <pic:spPr bwMode="auto">
-                                <a:xfrm>
-                                  <a:off x="0" y="0"/>
-                                  <a:ext cx="80431" cy="173736"/>
-                                </a:xfrm>
-                                <a:prstGeom prst="rect">
-                                  <a:avLst/>
-                                </a:prstGeom>
-                                <a:noFill/>
-                                <a:ln>
-                                  <a:noFill/>
-                                </a:ln>
-                              </pic:spPr>
-                            </pic:pic>
-                          </a:graphicData>
-                        </a:graphic>
-                      </wp:inline>
-                    </w:drawing>
-                  </w:r>
-                </w:p>
-              </w:tc>
-              <w:tc>
-                <w:tcPr>
-                  <w:tcW w:w="1395" w:type="dxa"/>
-                  <w:vAlign w:val="center"/>
-                </w:tcPr>
-                <w:p>
-                  <w:pPr>
-                    <w:pStyle w:val="Header"/>
-                    <w:framePr w:hSpace="187" w:wrap="around" w:vAnchor="page" w:hAnchor="text" w:xAlign="center" w:y="505"/>
-                    <w:spacing w:after="120"/>
-                    <w:rPr>
-                      <w:rFonts w:ascii="SF Compact Display" w:hAnsi="SF Compact Display"/>
-                      <w:b/>
-                      <w:color w:val="000000" w:themeColor="text1"/>
-                      <w:sz w:val="20"/>
-                      <w:szCs w:val="20"/>
-                    </w:rPr>
-                  </w:pPr>
-                  <w:hyperlink r:id="rId11" w:history="1">
-                    <w:r>
-                      <w:rPr>
-                        <w:rStyle w:val="Hyperlink"/>
-                        <w:rFonts w:ascii="SF Compact Display" w:hAnsi="SF Compact Display"/>
-                        <w:b/>
-                        <w:sz w:val="20"/>
-                        <w:szCs w:val="20"/>
-                      </w:rPr>
-                      <w:t>/jakejarvis</w:t>
-                    </w:r>
-                  </w:hyperlink>
-                </w:p>
-              </w:tc>
-            </w:tr>
-            <w:tr>
-              <w:trPr>
-                <w:trHeight w:hRule="exact" w:val="331"/>
-              </w:trPr>
-              <w:tc>
-                <w:tcPr>
-                  <w:tcW w:w="550" w:type="dxa"/>
-                </w:tcPr>
-                <w:p>
-                  <w:pPr>
-                    <w:pStyle w:val="Header"/>
-                    <w:framePr w:hSpace="187" w:wrap="around" w:vAnchor="page" w:hAnchor="text" w:xAlign="center" w:y="505"/>
-                    <w:spacing w:after="120"/>
-                    <w:jc w:val="center"/>
-                    <w:rPr>
-                      <w:rFonts w:ascii="SF Compact Display" w:hAnsi="SF Compact Display"/>
-                      <w:noProof/>
-                      <w:lang w:eastAsia="ja-JP"/>
-                    </w:rPr>
-                  </w:pPr>
-                  <w:r>
-                    <w:rPr>
-                      <w:rFonts w:ascii="SF Compact Display" w:hAnsi="SF Compact Display"/>
-                      <w:noProof/>
-                      <w:lang w:eastAsia="ja-JP"/>
-                    </w:rPr>
-                    <w:drawing>
-                      <wp:inline distT="0" distB="0" distL="0" distR="0" wp14:anchorId="27124779" wp14:editId="034CB2DF">
-                        <wp:extent cx="173736" cy="173736"/>
-                        <wp:effectExtent l="0" t="0" r="4445" b="4445"/>
-                        <wp:docPr id="20" name="Picture 20" descr="../../../Downloads/GitHub-Mark-64px.png"/>
-                        <wp:cNvGraphicFramePr>
-                          <a:graphicFrameLocks xmlns:a="http://schemas.openxmlformats.org/drawingml/2006/main" noChangeAspect="1"/>
-                        </wp:cNvGraphicFramePr>
-                        <a:graphic xmlns:a="http://schemas.openxmlformats.org/drawingml/2006/main">
-                          <a:graphicData uri="http://schemas.openxmlformats.org/drawingml/2006/picture">
-                            <pic:pic xmlns:pic="http://schemas.openxmlformats.org/drawingml/2006/picture">
-                              <pic:nvPicPr>
-                                <pic:cNvPr id="0" name="Picture 15" descr="../../../Downloads/GitHub-Mark-64px.png"/>
-                                <pic:cNvPicPr>
-                                  <a:picLocks noChangeAspect="1" noChangeArrowheads="1"/>
-                                </pic:cNvPicPr>
-                              </pic:nvPicPr>
-                              <pic:blipFill>
-                                <a:blip r:embed="rId12">
-                                  <a:extLst>
-                                    <a:ext uri="{28A0092B-C50C-407E-A947-70E740481C1C}">
-                                      <a14:useLocalDpi xmlns:a14="http://schemas.microsoft.com/office/drawing/2010/main" val="0"/>
-                                    </a:ext>
-                                  </a:extLst>
-                                </a:blip>
-                                <a:srcRect/>
-                                <a:stretch>
-                                  <a:fillRect/>
-                                </a:stretch>
-                              </pic:blipFill>
-                              <pic:spPr bwMode="auto">
-                                <a:xfrm>
-                                  <a:off x="0" y="0"/>
-                                  <a:ext cx="173736" cy="173736"/>
-                                </a:xfrm>
-                                <a:prstGeom prst="rect">
-                                  <a:avLst/>
-                                </a:prstGeom>
-                                <a:noFill/>
-                                <a:ln>
-                                  <a:noFill/>
-                                </a:ln>
-                              </pic:spPr>
-                            </pic:pic>
-                          </a:graphicData>
-                        </a:graphic>
-                      </wp:inline>
-                    </w:drawing>
-                  </w:r>
-                </w:p>
-              </w:tc>
-              <w:tc>
-                <w:tcPr>
-                  <w:tcW w:w="1395" w:type="dxa"/>
-                  <w:vAlign w:val="center"/>
-                </w:tcPr>
-                <w:p>
-                  <w:pPr>
-                    <w:pStyle w:val="Header"/>
-                    <w:framePr w:hSpace="187" w:wrap="around" w:vAnchor="page" w:hAnchor="text" w:xAlign="center" w:y="505"/>
-                    <w:spacing w:after="120"/>
-                    <w:rPr>
-                      <w:rFonts w:ascii="SF Compact Display" w:hAnsi="SF Compact Display"/>
-                      <w:b/>
-                      <w:color w:val="000000" w:themeColor="text1"/>
-                      <w:sz w:val="20"/>
-                      <w:szCs w:val="20"/>
-                    </w:rPr>
-                  </w:pPr>
-                  <w:hyperlink r:id="rId13" w:history="1">
-                    <w:r>
-                      <w:rPr>
-                        <w:rStyle w:val="Hyperlink"/>
-                        <w:rFonts w:ascii="SF Compact Display" w:hAnsi="SF Compact Display"/>
-                        <w:b/>
-                        <w:sz w:val="20"/>
-                        <w:szCs w:val="20"/>
-                      </w:rPr>
-                      <w:t>/jakejarvis</w:t>
-                    </w:r>
-                  </w:hyperlink>
-                </w:p>
-              </w:tc>
-            </w:tr>
-            <w:tr>
-              <w:trPr>
-                <w:trHeight w:hRule="exact" w:val="331"/>
-              </w:trPr>
-              <w:tc>
-                <w:tcPr>
-                  <w:tcW w:w="550" w:type="dxa"/>
-                </w:tcPr>
-                <w:p>
-                  <w:pPr>
-                    <w:pStyle w:val="Header"/>
-                    <w:framePr w:hSpace="187" w:wrap="around" w:vAnchor="page" w:hAnchor="text" w:xAlign="center" w:y="505"/>
-                    <w:spacing w:after="120"/>
-                    <w:jc w:val="center"/>
-                    <w:rPr>
-                      <w:rFonts w:ascii="SF Compact Display" w:hAnsi="SF Compact Display"/>
-                      <w:noProof/>
-                      <w:lang w:eastAsia="ja-JP"/>
-                    </w:rPr>
-                  </w:pPr>
-                  <w:r>
-                    <w:rPr>
-                      <w:rFonts w:ascii="SF Compact Display" w:hAnsi="SF Compact Display"/>
-                      <w:noProof/>
-                      <w:lang w:eastAsia="ja-JP"/>
-                    </w:rPr>
-                    <w:drawing>
-                      <wp:inline distT="0" distB="0" distL="0" distR="0" wp14:anchorId="3076BFAF" wp14:editId="56A47447">
-                        <wp:extent cx="173736" cy="173736"/>
-                        <wp:effectExtent l="0" t="0" r="4445" b="4445"/>
-                        <wp:docPr id="21" name="Picture 21" descr="../../../Downloads/5a1c60845ee48ad3eef7734333e44d4e.64x64.png"/>
-                        <wp:cNvGraphicFramePr>
-                          <a:graphicFrameLocks xmlns:a="http://schemas.openxmlformats.org/drawingml/2006/main" noChangeAspect="1"/>
-                        </wp:cNvGraphicFramePr>
-                        <a:graphic xmlns:a="http://schemas.openxmlformats.org/drawingml/2006/main">
-                          <a:graphicData uri="http://schemas.openxmlformats.org/drawingml/2006/picture">
-                            <pic:pic xmlns:pic="http://schemas.openxmlformats.org/drawingml/2006/picture">
-                              <pic:nvPicPr>
-                                <pic:cNvPr id="0" name="Picture 12" descr="../../../Downloads/5a1c60845ee48ad3eef7734333e44d4e.64x64.png"/>
-                                <pic:cNvPicPr>
-                                  <a:picLocks noChangeAspect="1" noChangeArrowheads="1"/>
-                                </pic:cNvPicPr>
-                              </pic:nvPicPr>
-                              <pic:blipFill>
-                                <a:blip r:embed="rId14">
-                                  <a:extLst>
-                                    <a:ext uri="{28A0092B-C50C-407E-A947-70E740481C1C}">
-                                      <a14:useLocalDpi xmlns:a14="http://schemas.microsoft.com/office/drawing/2010/main" val="0"/>
-                                    </a:ext>
-                                  </a:extLst>
-                                </a:blip>
-                                <a:srcRect/>
-                                <a:stretch>
-                                  <a:fillRect/>
-                                </a:stretch>
-                              </pic:blipFill>
-                              <pic:spPr bwMode="auto">
-                                <a:xfrm>
-                                  <a:off x="0" y="0"/>
-                                  <a:ext cx="173736" cy="173736"/>
-                                </a:xfrm>
-                                <a:prstGeom prst="rect">
-                                  <a:avLst/>
-                                </a:prstGeom>
-                                <a:noFill/>
-                                <a:ln>
-                                  <a:noFill/>
-                                </a:ln>
-                              </pic:spPr>
-                            </pic:pic>
-                          </a:graphicData>
-                        </a:graphic>
-                      </wp:inline>
-                    </w:drawing>
-                  </w:r>
-                </w:p>
-              </w:tc>
-              <w:tc>
-                <w:tcPr>
-                  <w:tcW w:w="1395" w:type="dxa"/>
-                  <w:vAlign w:val="center"/>
-                </w:tcPr>
-                <w:p>
-                  <w:pPr>
-                    <w:pStyle w:val="Header"/>
-                    <w:framePr w:hSpace="187" w:wrap="around" w:vAnchor="page" w:hAnchor="text" w:xAlign="center" w:y="505"/>
-                    <w:spacing w:after="120"/>
-                    <w:rPr>
-                      <w:rFonts w:ascii="SF Compact Display" w:hAnsi="SF Compact Display"/>
-                      <w:b/>
-                      <w:color w:val="000000" w:themeColor="text1"/>
-                      <w:sz w:val="20"/>
-                      <w:szCs w:val="20"/>
-                    </w:rPr>
-                  </w:pPr>
-                  <w:hyperlink r:id="rId15" w:history="1">
-                    <w:r>
-                      <w:rPr>
-                        <w:rStyle w:val="Hyperlink"/>
-                        <w:rFonts w:ascii="SF Compact Display" w:hAnsi="SF Compact Display"/>
-                        <w:b/>
-                        <w:sz w:val="20"/>
-                        <w:szCs w:val="20"/>
-                      </w:rPr>
-                      <w:t>/in/jakejarvis</w:t>
-                    </w:r>
-                  </w:hyperlink>
-                </w:p>
-              </w:tc>
-            </w:tr>
-          </w:tbl>
-          <w:p>
-            <w:pPr>
-              <w:pStyle w:val="Header"/>
-              <w:spacing w:after="120"/>
-              <w:jc w:val="right"/>
-              <w:rPr>
-                <w:rFonts w:ascii="SF Compact Display" w:hAnsi="SF Compact Display"/>
-              </w:rPr>
-            </w:pPr>
-          </w:p>
-        </w:tc>
-      </w:tr>
-    </w:tbl>
-    <w:p>
-      <w:pPr>
-        <w:rPr>
-          <w:sz w:val="8"/>
-          <w:szCs w:val="8"/>
-        </w:rPr>
-      </w:pPr>
-    </w:p>
-    <w:tbl>
-      <w:tblPr>
-        <w:tblW w:w="11250" w:type="dxa"/>
-        <w:tblInd w:w="-180" w:type="dxa"/>
+        <w:tblW w:w="11376" w:type="dxa"/>
+        <w:tblInd w:w="-80" w:type="dxa"/>
         <w:tblLayout w:type="fixed"/>
         <w:tblLook w:val="0000" w:firstRow="0" w:lastRow="0" w:firstColumn="0" w:lastColumn="0" w:noHBand="0" w:noVBand="0"/>
       </w:tblPr>
       <w:tblGrid>
-        <w:gridCol w:w="1620"/>
-        <w:gridCol w:w="9630"/>
+        <w:gridCol w:w="1639"/>
+        <w:gridCol w:w="9737"/>
       </w:tblGrid>
       <w:tr>
         <w:trPr>
           <w:cantSplit/>
-          <w:trHeight w:val="1043"/>
+          <w:trHeight w:val="19"/>
         </w:trPr>
         <w:tc>
           <w:tcPr>
-            <w:tcW w:w="1620" w:type="dxa"/>
+            <w:tcW w:w="1639" w:type="dxa"/>
             <w:tcBorders>
               <w:top w:val="none" w:sz="8" w:space="0" w:color="000000"/>
               <w:left w:val="none" w:sz="8" w:space="0" w:color="000000"/>
@@ -731,7 +71,7 @@
         </w:tc>
         <w:tc>
           <w:tcPr>
-            <w:tcW w:w="9630" w:type="dxa"/>
+            <w:tcW w:w="9737" w:type="dxa"/>
             <w:tcBorders>
               <w:top w:val="none" w:sz="8" w:space="0" w:color="000000"/>
               <w:left w:val="none" w:sz="8" w:space="0" w:color="000000"/>
@@ -812,13 +152,6 @@
             <w:r>
               <w:rPr>
                 <w:rFonts w:ascii="SF Compact Display" w:hAnsi="SF Compact Display"/>
-                <w:sz w:val="20"/>
-              </w:rPr>
-              <w:tab/>
-            </w:r>
-            <w:r>
-              <w:rPr>
-                <w:rFonts w:ascii="SF Compact Display" w:hAnsi="SF Compact Display"/>
                 <w:i/>
                 <w:sz w:val="19"/>
                 <w:szCs w:val="19"/>
@@ -924,13 +257,6 @@
             <w:r>
               <w:rPr>
                 <w:rFonts w:ascii="SF Compact Display" w:hAnsi="SF Compact Display"/>
-                <w:sz w:val="20"/>
-              </w:rPr>
-              <w:tab/>
-            </w:r>
-            <w:r>
-              <w:rPr>
-                <w:rFonts w:ascii="SF Compact Display" w:hAnsi="SF Compact Display"/>
                 <w:i/>
                 <w:sz w:val="19"/>
                 <w:szCs w:val="19"/>
@@ -1169,6 +495,8 @@
               </w:rPr>
               <w:t>Summer Study in Programming &amp; Calculus</w:t>
             </w:r>
+            <w:bookmarkStart w:id="0" w:name="_GoBack"/>
+            <w:bookmarkEnd w:id="0"/>
             <w:r>
               <w:rPr>
                 <w:rFonts w:ascii="SF Compact Display" w:hAnsi="SF Compact Display"/>
@@ -1227,11 +555,11 @@
       <w:tr>
         <w:trPr>
           <w:cantSplit/>
-          <w:trHeight w:val="1358"/>
+          <w:trHeight w:val="19"/>
         </w:trPr>
         <w:tc>
           <w:tcPr>
-            <w:tcW w:w="1620" w:type="dxa"/>
+            <w:tcW w:w="1639" w:type="dxa"/>
             <w:tcBorders>
               <w:top w:val="none" w:sz="8" w:space="0" w:color="000000"/>
               <w:left w:val="none" w:sz="8" w:space="0" w:color="000000"/>
@@ -1282,7 +610,7 @@
         </w:tc>
         <w:tc>
           <w:tcPr>
-            <w:tcW w:w="9630" w:type="dxa"/>
+            <w:tcW w:w="9737" w:type="dxa"/>
             <w:tcBorders>
               <w:top w:val="none" w:sz="8" w:space="0" w:color="000000"/>
               <w:left w:val="none" w:sz="8" w:space="0" w:color="000000"/>
@@ -1342,13 +670,27 @@
                 <w:rFonts w:ascii="SF Compact Display" w:hAnsi="SF Compact Display"/>
                 <w:sz w:val="20"/>
               </w:rPr>
-              <w:t xml:space="preserve">, Objective-C, </w:t>
+              <w:t>, Obj</w:t>
             </w:r>
             <w:r>
               <w:rPr>
                 <w:rFonts w:ascii="SF Compact Display" w:hAnsi="SF Compact Display"/>
                 <w:sz w:val="20"/>
               </w:rPr>
+              <w:t>ective</w:t>
+            </w:r>
+            <w:r>
+              <w:rPr>
+                <w:rFonts w:ascii="SF Compact Display" w:hAnsi="SF Compact Display"/>
+                <w:sz w:val="20"/>
+              </w:rPr>
+              <w:t xml:space="preserve">-C, </w:t>
+            </w:r>
+            <w:r>
+              <w:rPr>
+                <w:rFonts w:ascii="SF Compact Display" w:hAnsi="SF Compact Display"/>
+                <w:sz w:val="20"/>
+              </w:rPr>
               <w:t xml:space="preserve">Swift, </w:t>
             </w:r>
             <w:r>
@@ -1356,13 +698,27 @@
                 <w:rFonts w:ascii="SF Compact Display" w:hAnsi="SF Compact Display"/>
                 <w:sz w:val="20"/>
               </w:rPr>
-              <w:t xml:space="preserve">PHP, MySQL, </w:t>
+              <w:t xml:space="preserve">PHP, </w:t>
             </w:r>
             <w:r>
               <w:rPr>
                 <w:rFonts w:ascii="SF Compact Display" w:hAnsi="SF Compact Display"/>
                 <w:sz w:val="20"/>
               </w:rPr>
+              <w:t>SQL, MongoDB</w:t>
+            </w:r>
+            <w:r>
+              <w:rPr>
+                <w:rFonts w:ascii="SF Compact Display" w:hAnsi="SF Compact Display"/>
+                <w:sz w:val="20"/>
+              </w:rPr>
+              <w:t xml:space="preserve">, </w:t>
+            </w:r>
+            <w:r>
+              <w:rPr>
+                <w:rFonts w:ascii="SF Compact Display" w:hAnsi="SF Compact Display"/>
+                <w:sz w:val="20"/>
+              </w:rPr>
               <w:t xml:space="preserve">Python, </w:t>
             </w:r>
             <w:r>
@@ -1399,13 +755,6 @@
                 <w:sz w:val="20"/>
               </w:rPr>
               <w:t>.NET</w:t>
-            </w:r>
-            <w:r>
-              <w:rPr>
-                <w:rFonts w:ascii="SF Compact Display" w:hAnsi="SF Compact Display"/>
-                <w:sz w:val="20"/>
-              </w:rPr>
-              <w:t>, Visual Basic</w:t>
             </w:r>
           </w:p>
           <w:p>
@@ -1414,6 +763,7 @@
               <w:spacing w:after="40" w:line="264" w:lineRule="auto"/>
               <w:rPr>
                 <w:rFonts w:ascii="SF Compact Display" w:hAnsi="SF Compact Display"/>
+                <w:position w:val="-2"/>
                 <w:sz w:val="20"/>
               </w:rPr>
             </w:pPr>
@@ -1469,7 +819,6 @@
               <w:spacing w:after="40" w:line="264" w:lineRule="auto"/>
               <w:rPr>
                 <w:rFonts w:ascii="SF Compact Display" w:hAnsi="SF Compact Display"/>
-                <w:position w:val="-2"/>
                 <w:sz w:val="20"/>
               </w:rPr>
             </w:pPr>
@@ -1503,28 +852,40 @@
                 <w:rFonts w:ascii="SF Compact Display" w:hAnsi="SF Compact Display"/>
                 <w:sz w:val="20"/>
               </w:rPr>
-              <w:t xml:space="preserve">Windows, macOS, </w:t>
+              <w:t>Windows, macOS</w:t>
             </w:r>
             <w:r>
               <w:rPr>
                 <w:rFonts w:ascii="SF Compact Display" w:hAnsi="SF Compact Display"/>
                 <w:sz w:val="20"/>
               </w:rPr>
-              <w:t>Adobe Creative Suite (Photoshop, Illustrator, InDesign), Microsoft Office, Final Cut Pro</w:t>
-            </w:r>
-            <w:r>
-              <w:rPr>
-                <w:rFonts w:ascii="SF Compact Display" w:hAnsi="SF Compact Display"/>
-                <w:position w:val="-2"/>
+              <w:t xml:space="preserve">, </w:t>
+            </w:r>
+            <w:r>
+              <w:rPr>
+                <w:rFonts w:ascii="SF Compact Display" w:hAnsi="SF Compact Display"/>
                 <w:sz w:val="20"/>
               </w:rPr>
-              <w:t xml:space="preserve"> </w:t>
+              <w:t xml:space="preserve">Adobe Creative Suite (Photoshop, Illustrator, InDesign), </w:t>
+            </w:r>
+            <w:r>
+              <w:rPr>
+                <w:rFonts w:ascii="SF Compact Display" w:hAnsi="SF Compact Display"/>
+                <w:sz w:val="20"/>
+              </w:rPr>
+              <w:t xml:space="preserve">MS </w:t>
+            </w:r>
+            <w:r>
+              <w:rPr>
+                <w:rFonts w:ascii="SF Compact Display" w:hAnsi="SF Compact Display"/>
+                <w:sz w:val="20"/>
+              </w:rPr>
+              <w:t>Office, Final Cut Pro</w:t>
             </w:r>
           </w:p>
           <w:p>
             <w:pPr>
-              <w:pStyle w:val="BodyBullet"/>
-              <w:spacing w:after="40" w:line="264" w:lineRule="auto"/>
+              <w:spacing w:line="264" w:lineRule="auto"/>
               <w:rPr>
                 <w:rFonts w:ascii="SF Compact Display" w:hAnsi="SF Compact Display"/>
                 <w:sz w:val="20"/>
@@ -1540,10 +901,30 @@
               <w:t>Server:</w:t>
             </w:r>
             <w:r>
+              <w:t xml:space="preserve"> </w:t>
+            </w:r>
+            <w:r>
+              <w:tab/>
+            </w:r>
+            <w:r>
               <w:rPr>
                 <w:rFonts w:ascii="SF Compact Display" w:hAnsi="SF Compact Display"/>
                 <w:sz w:val="20"/>
               </w:rPr>
+              <w:t>Linux (Debian, Ubuntu, CentOS, Fedora)</w:t>
+            </w:r>
+            <w:r>
+              <w:rPr>
+                <w:rFonts w:ascii="SF Compact Display" w:hAnsi="SF Compact Display"/>
+                <w:sz w:val="20"/>
+              </w:rPr>
+              <w:t>, Apache, nginx,</w:t>
+            </w:r>
+            <w:r>
+              <w:rPr>
+                <w:rFonts w:ascii="SF Compact Display" w:hAnsi="SF Compact Display"/>
+                <w:sz w:val="20"/>
+              </w:rPr>
               <w:t xml:space="preserve"> </w:t>
             </w:r>
             <w:r>
@@ -1551,52 +932,43 @@
                 <w:rFonts w:ascii="SF Compact Display" w:hAnsi="SF Compact Display"/>
                 <w:sz w:val="20"/>
               </w:rPr>
-              <w:t xml:space="preserve">Linux </w:t>
+              <w:t>MySQL</w:t>
             </w:r>
             <w:r>
               <w:rPr>
                 <w:rFonts w:ascii="SF Compact Display" w:hAnsi="SF Compact Display"/>
                 <w:sz w:val="20"/>
               </w:rPr>
-              <w:t>(Debian, Ubuntu, CentOS, Fedora)</w:t>
+              <w:t>,</w:t>
             </w:r>
             <w:r>
               <w:rPr>
                 <w:rFonts w:ascii="SF Compact Display" w:hAnsi="SF Compact Display"/>
                 <w:sz w:val="20"/>
               </w:rPr>
-              <w:t xml:space="preserve">, Apache, nginx, MySQL, Amazon AWS (EC2, S3, CloudFront), </w:t>
+              <w:t xml:space="preserve"> Amazon AWS (EC2, S3, CloudFront</w:t>
             </w:r>
             <w:r>
               <w:rPr>
                 <w:rFonts w:ascii="SF Compact Display" w:hAnsi="SF Compact Display"/>
                 <w:sz w:val="20"/>
               </w:rPr>
-              <w:br/>
-              <w:t xml:space="preserve">              </w:t>
-            </w:r>
-            <w:r>
-              <w:rPr>
-                <w:rFonts w:ascii="SF Compact Display" w:hAnsi="SF Compact Display"/>
-                <w:sz w:val="14"/>
-                <w:szCs w:val="14"/>
-              </w:rPr>
-              <w:t xml:space="preserve"> </w:t>
+              <w:t xml:space="preserve">), </w:t>
+            </w:r>
+          </w:p>
+          <w:p>
+            <w:pPr>
+              <w:spacing w:line="264" w:lineRule="auto"/>
+            </w:pPr>
+            <w:r>
+              <w:tab/>
             </w:r>
             <w:r>
               <w:rPr>
                 <w:rFonts w:ascii="SF Compact Display" w:hAnsi="SF Compact Display"/>
                 <w:sz w:val="20"/>
               </w:rPr>
-              <w:t>Microsoft Azure, Google Cloud</w:t>
-            </w:r>
-            <w:r>
-              <w:rPr>
-                <w:rFonts w:ascii="SF Compact Display" w:hAnsi="SF Compact Display"/>
-                <w:position w:val="-2"/>
-                <w:sz w:val="20"/>
-              </w:rPr>
-              <w:t xml:space="preserve"> </w:t>
+              <w:t>Microsoft Azure, Google Cloud, VMware</w:t>
             </w:r>
           </w:p>
         </w:tc>
@@ -1608,7 +980,7 @@
         </w:trPr>
         <w:tc>
           <w:tcPr>
-            <w:tcW w:w="1620" w:type="dxa"/>
+            <w:tcW w:w="1639" w:type="dxa"/>
             <w:tcBorders>
               <w:top w:val="none" w:sz="8" w:space="0" w:color="000000"/>
               <w:left w:val="none" w:sz="8" w:space="0" w:color="000000"/>
@@ -1658,7 +1030,7 @@
         </w:tc>
         <w:tc>
           <w:tcPr>
-            <w:tcW w:w="9630" w:type="dxa"/>
+            <w:tcW w:w="9737" w:type="dxa"/>
             <w:vMerge w:val="restart"/>
             <w:tcBorders>
               <w:top w:val="none" w:sz="8" w:space="0" w:color="000000"/>
@@ -1960,7 +1332,7 @@
         </w:trPr>
         <w:tc>
           <w:tcPr>
-            <w:tcW w:w="1620" w:type="dxa"/>
+            <w:tcW w:w="1639" w:type="dxa"/>
             <w:tcBorders>
               <w:top w:val="none" w:sz="8" w:space="0" w:color="000000"/>
               <w:left w:val="none" w:sz="8" w:space="0" w:color="000000"/>
@@ -2008,12 +1380,11 @@
                 <w:noProof/>
                 <w:sz w:val="22"/>
                 <w:szCs w:val="22"/>
-                <w:lang w:eastAsia="ja-JP"/>
               </w:rPr>
               <w:drawing>
-                <wp:inline distT="0" distB="0" distL="0" distR="0" wp14:anchorId="368595D3" wp14:editId="3B88EFD6">
-                  <wp:extent cx="822960" cy="704251"/>
-                  <wp:effectExtent l="0" t="0" r="0" b="6985"/>
+                <wp:inline distT="0" distB="0" distL="0" distR="0" wp14:anchorId="368595D3" wp14:editId="130A4060">
+                  <wp:extent cx="815603" cy="697955"/>
+                  <wp:effectExtent l="0" t="0" r="0" b="0"/>
                   <wp:docPr id="1" name="Picture 1" descr="../../../Downloads/700px-Hillary_for_America_2016_logo.svg.png"/>
                   <wp:cNvGraphicFramePr>
                     <a:graphicFrameLocks xmlns:a="http://schemas.openxmlformats.org/drawingml/2006/main" noChangeAspect="1"/>
@@ -2028,7 +1399,7 @@
                           </pic:cNvPicPr>
                         </pic:nvPicPr>
                         <pic:blipFill>
-                          <a:blip r:embed="rId16">
+                          <a:blip r:embed="rId8">
                             <a:extLst>
                               <a:ext uri="{28A0092B-C50C-407E-A947-70E740481C1C}">
                                 <a14:useLocalDpi xmlns:a14="http://schemas.microsoft.com/office/drawing/2010/main" val="0"/>
@@ -2043,7 +1414,7 @@
                         <pic:spPr bwMode="auto">
                           <a:xfrm>
                             <a:off x="0" y="0"/>
-                            <a:ext cx="822960" cy="704251"/>
+                            <a:ext cx="847464" cy="725220"/>
                           </a:xfrm>
                           <a:prstGeom prst="rect">
                             <a:avLst/>
@@ -2063,7 +1434,7 @@
         </w:tc>
         <w:tc>
           <w:tcPr>
-            <w:tcW w:w="9630" w:type="dxa"/>
+            <w:tcW w:w="9737" w:type="dxa"/>
             <w:vMerge/>
             <w:tcBorders>
               <w:left w:val="none" w:sz="8" w:space="0" w:color="000000"/>
@@ -2098,7 +1469,7 @@
         </w:trPr>
         <w:tc>
           <w:tcPr>
-            <w:tcW w:w="1620" w:type="dxa"/>
+            <w:tcW w:w="1639" w:type="dxa"/>
             <w:tcBorders>
               <w:left w:val="none" w:sz="8" w:space="0" w:color="000000"/>
               <w:right w:val="none" w:sz="8" w:space="0" w:color="000000"/>
@@ -2146,7 +1517,6 @@
                 <w:noProof/>
                 <w:sz w:val="22"/>
                 <w:szCs w:val="22"/>
-                <w:lang w:eastAsia="ja-JP"/>
               </w:rPr>
               <w:drawing>
                 <wp:inline distT="0" distB="0" distL="0" distR="0" wp14:anchorId="03BB7E83" wp14:editId="4AF1221C">
@@ -2166,7 +1536,7 @@
                           </pic:cNvPicPr>
                         </pic:nvPicPr>
                         <pic:blipFill>
-                          <a:blip r:embed="rId17">
+                          <a:blip r:embed="rId9">
                             <a:extLst>
                               <a:ext uri="{28A0092B-C50C-407E-A947-70E740481C1C}">
                                 <a14:useLocalDpi xmlns:a14="http://schemas.microsoft.com/office/drawing/2010/main" val="0"/>
@@ -2201,7 +1571,7 @@
         </w:tc>
         <w:tc>
           <w:tcPr>
-            <w:tcW w:w="9630" w:type="dxa"/>
+            <w:tcW w:w="9737" w:type="dxa"/>
             <w:tcBorders>
               <w:top w:val="none" w:sz="8" w:space="0" w:color="000000"/>
               <w:left w:val="none" w:sz="8" w:space="0" w:color="000000"/>
@@ -2448,7 +1818,7 @@
         </w:trPr>
         <w:tc>
           <w:tcPr>
-            <w:tcW w:w="1620" w:type="dxa"/>
+            <w:tcW w:w="1639" w:type="dxa"/>
             <w:tcBorders>
               <w:left w:val="none" w:sz="8" w:space="0" w:color="000000"/>
               <w:right w:val="none" w:sz="8" w:space="0" w:color="000000"/>
@@ -2496,7 +1866,6 @@
                 <w:noProof/>
                 <w:sz w:val="22"/>
                 <w:szCs w:val="22"/>
-                <w:lang w:eastAsia="ja-JP"/>
               </w:rPr>
               <w:drawing>
                 <wp:inline distT="0" distB="0" distL="0" distR="0" wp14:anchorId="74A09BEE" wp14:editId="03F236E9">
@@ -2516,7 +1885,7 @@
                           </pic:cNvPicPr>
                         </pic:nvPicPr>
                         <pic:blipFill>
-                          <a:blip r:embed="rId18">
+                          <a:blip r:embed="rId10">
                             <a:extLst>
                               <a:ext uri="{28A0092B-C50C-407E-A947-70E740481C1C}">
                                 <a14:useLocalDpi xmlns:a14="http://schemas.microsoft.com/office/drawing/2010/main" val="0"/>
@@ -2551,7 +1920,7 @@
         </w:tc>
         <w:tc>
           <w:tcPr>
-            <w:tcW w:w="9630" w:type="dxa"/>
+            <w:tcW w:w="9737" w:type="dxa"/>
             <w:tcBorders>
               <w:top w:val="none" w:sz="8" w:space="0" w:color="000000"/>
               <w:left w:val="none" w:sz="8" w:space="0" w:color="000000"/>
@@ -2750,7 +2119,7 @@
         </w:trPr>
         <w:tc>
           <w:tcPr>
-            <w:tcW w:w="1620" w:type="dxa"/>
+            <w:tcW w:w="1639" w:type="dxa"/>
             <w:tcBorders>
               <w:left w:val="none" w:sz="8" w:space="0" w:color="000000"/>
               <w:right w:val="none" w:sz="8" w:space="0" w:color="000000"/>
@@ -2798,7 +2167,6 @@
                 <w:noProof/>
                 <w:sz w:val="22"/>
                 <w:szCs w:val="22"/>
-                <w:lang w:eastAsia="ja-JP"/>
               </w:rPr>
               <w:drawing>
                 <wp:inline distT="0" distB="0" distL="0" distR="0" wp14:anchorId="570E8FE6" wp14:editId="5DF28039">
@@ -2818,7 +2186,7 @@
                           </pic:cNvPicPr>
                         </pic:nvPicPr>
                         <pic:blipFill>
-                          <a:blip r:embed="rId17">
+                          <a:blip r:embed="rId9">
                             <a:extLst>
                               <a:ext uri="{28A0092B-C50C-407E-A947-70E740481C1C}">
                                 <a14:useLocalDpi xmlns:a14="http://schemas.microsoft.com/office/drawing/2010/main" val="0"/>
@@ -2853,7 +2221,7 @@
         </w:tc>
         <w:tc>
           <w:tcPr>
-            <w:tcW w:w="9630" w:type="dxa"/>
+            <w:tcW w:w="9737" w:type="dxa"/>
             <w:tcBorders>
               <w:top w:val="none" w:sz="8" w:space="0" w:color="000000"/>
               <w:left w:val="none" w:sz="8" w:space="0" w:color="000000"/>
@@ -3011,7 +2379,7 @@
         </w:trPr>
         <w:tc>
           <w:tcPr>
-            <w:tcW w:w="1620" w:type="dxa"/>
+            <w:tcW w:w="1639" w:type="dxa"/>
             <w:tcBorders>
               <w:left w:val="none" w:sz="8" w:space="0" w:color="000000"/>
               <w:right w:val="none" w:sz="8" w:space="0" w:color="000000"/>
@@ -3059,7 +2427,6 @@
                 <w:noProof/>
                 <w:sz w:val="22"/>
                 <w:szCs w:val="22"/>
-                <w:lang w:eastAsia="ja-JP"/>
               </w:rPr>
               <w:drawing>
                 <wp:inline distT="0" distB="0" distL="0" distR="0" wp14:anchorId="12348E70" wp14:editId="7FB33322">
@@ -3079,7 +2446,7 @@
                           </pic:cNvPicPr>
                         </pic:nvPicPr>
                         <pic:blipFill>
-                          <a:blip r:embed="rId19">
+                          <a:blip r:embed="rId11">
                             <a:extLst>
                               <a:ext uri="{28A0092B-C50C-407E-A947-70E740481C1C}">
                                 <a14:useLocalDpi xmlns:a14="http://schemas.microsoft.com/office/drawing/2010/main" val="0"/>
@@ -3114,7 +2481,7 @@
         </w:tc>
         <w:tc>
           <w:tcPr>
-            <w:tcW w:w="9630" w:type="dxa"/>
+            <w:tcW w:w="9737" w:type="dxa"/>
             <w:tcBorders>
               <w:top w:val="none" w:sz="8" w:space="0" w:color="000000"/>
               <w:left w:val="none" w:sz="8" w:space="0" w:color="000000"/>
@@ -3245,7 +2612,7 @@
         </w:trPr>
         <w:tc>
           <w:tcPr>
-            <w:tcW w:w="1620" w:type="dxa"/>
+            <w:tcW w:w="1639" w:type="dxa"/>
             <w:tcBorders>
               <w:left w:val="none" w:sz="8" w:space="0" w:color="000000"/>
               <w:right w:val="none" w:sz="8" w:space="0" w:color="000000"/>
@@ -3293,7 +2660,6 @@
                 <w:noProof/>
                 <w:sz w:val="22"/>
                 <w:szCs w:val="22"/>
-                <w:lang w:eastAsia="ja-JP"/>
               </w:rPr>
               <w:lastRenderedPageBreak/>
               <w:drawing>
@@ -3314,7 +2680,7 @@
                           </pic:cNvPicPr>
                         </pic:nvPicPr>
                         <pic:blipFill>
-                          <a:blip r:embed="rId20">
+                          <a:blip r:embed="rId12">
                             <a:extLst>
                               <a:ext uri="{28A0092B-C50C-407E-A947-70E740481C1C}">
                                 <a14:useLocalDpi xmlns:a14="http://schemas.microsoft.com/office/drawing/2010/main" val="0"/>
@@ -3349,7 +2715,7 @@
         </w:tc>
         <w:tc>
           <w:tcPr>
-            <w:tcW w:w="9630" w:type="dxa"/>
+            <w:tcW w:w="9737" w:type="dxa"/>
             <w:tcBorders>
               <w:top w:val="none" w:sz="8" w:space="0" w:color="000000"/>
               <w:left w:val="none" w:sz="8" w:space="0" w:color="000000"/>
@@ -3399,16 +2765,7 @@
                 <w:rFonts w:ascii="SF Compact Display" w:hAnsi="SF Compact Display"/>
                 <w:i/>
               </w:rPr>
-              <w:t>Educational T</w:t>
-            </w:r>
-            <w:bookmarkStart w:id="0" w:name="_GoBack"/>
-            <w:bookmarkEnd w:id="0"/>
-            <w:r>
-              <w:rPr>
-                <w:rFonts w:ascii="SF Compact Display" w:hAnsi="SF Compact Display"/>
-                <w:i/>
-              </w:rPr>
-              <w:t>echnology Specialist</w:t>
+              <w:t>Educational Technology Specialist</w:t>
             </w:r>
             <w:r>
               <w:rPr>
@@ -3561,7 +2918,7 @@
         </w:trPr>
         <w:tc>
           <w:tcPr>
-            <w:tcW w:w="1620" w:type="dxa"/>
+            <w:tcW w:w="1639" w:type="dxa"/>
             <w:tcBorders>
               <w:top w:val="none" w:sz="8" w:space="0" w:color="000000"/>
               <w:left w:val="none" w:sz="8" w:space="0" w:color="000000"/>
@@ -3595,7 +2952,6 @@
                 <w:noProof/>
                 <w:sz w:val="22"/>
                 <w:szCs w:val="22"/>
-                <w:lang w:eastAsia="ja-JP"/>
               </w:rPr>
               <w:drawing>
                 <wp:inline distT="0" distB="0" distL="0" distR="0" wp14:anchorId="69337AE3" wp14:editId="60C1B1E4">
@@ -3615,7 +2971,7 @@
                           </pic:cNvPicPr>
                         </pic:nvPicPr>
                         <pic:blipFill>
-                          <a:blip r:embed="rId21">
+                          <a:blip r:embed="rId13">
                             <a:extLst>
                               <a:ext uri="{28A0092B-C50C-407E-A947-70E740481C1C}">
                                 <a14:useLocalDpi xmlns:a14="http://schemas.microsoft.com/office/drawing/2010/main" val="0"/>
@@ -3650,7 +3006,7 @@
         </w:tc>
         <w:tc>
           <w:tcPr>
-            <w:tcW w:w="9630" w:type="dxa"/>
+            <w:tcW w:w="9737" w:type="dxa"/>
             <w:shd w:val="clear" w:color="auto" w:fill="auto"/>
             <w:tcMar>
               <w:top w:w="100" w:type="dxa"/>
@@ -3723,13 +3079,6 @@
             <w:r>
               <w:rPr>
                 <w:rFonts w:ascii="SF Compact Display" w:hAnsi="SF Compact Display"/>
-                <w:sz w:val="20"/>
-              </w:rPr>
-              <w:tab/>
-            </w:r>
-            <w:r>
-              <w:rPr>
-                <w:rFonts w:ascii="SF Compact Display" w:hAnsi="SF Compact Display"/>
                 <w:i/>
                 <w:sz w:val="20"/>
               </w:rPr>
@@ -3847,7 +3196,7 @@
         </w:trPr>
         <w:tc>
           <w:tcPr>
-            <w:tcW w:w="1620" w:type="dxa"/>
+            <w:tcW w:w="1639" w:type="dxa"/>
             <w:tcBorders>
               <w:top w:val="none" w:sz="8" w:space="0" w:color="000000"/>
               <w:left w:val="none" w:sz="8" w:space="0" w:color="000000"/>
@@ -3897,7 +3246,6 @@
                 <w:noProof/>
                 <w:sz w:val="22"/>
                 <w:szCs w:val="22"/>
-                <w:lang w:eastAsia="ja-JP"/>
               </w:rPr>
               <w:drawing>
                 <wp:inline distT="0" distB="0" distL="0" distR="0" wp14:anchorId="7928812C" wp14:editId="2F48B569">
@@ -3917,7 +3265,7 @@
                           </pic:cNvPicPr>
                         </pic:nvPicPr>
                         <pic:blipFill>
-                          <a:blip r:embed="rId22">
+                          <a:blip r:embed="rId14">
                             <a:extLst>
                               <a:ext uri="{28A0092B-C50C-407E-A947-70E740481C1C}">
                                 <a14:useLocalDpi xmlns:a14="http://schemas.microsoft.com/office/drawing/2010/main" val="0"/>
@@ -3952,7 +3300,7 @@
         </w:tc>
         <w:tc>
           <w:tcPr>
-            <w:tcW w:w="9630" w:type="dxa"/>
+            <w:tcW w:w="9737" w:type="dxa"/>
             <w:tcBorders>
               <w:left w:val="none" w:sz="8" w:space="0" w:color="000000"/>
               <w:bottom w:val="none" w:sz="8" w:space="0" w:color="000000"/>
@@ -3994,13 +3342,6 @@
             <w:r>
               <w:rPr>
                 <w:rFonts w:ascii="SF Compact Display" w:hAnsi="SF Compact Display"/>
-                <w:sz w:val="28"/>
-              </w:rPr>
-              <w:tab/>
-            </w:r>
-            <w:r>
-              <w:rPr>
-                <w:rFonts w:ascii="SF Compact Display" w:hAnsi="SF Compact Display"/>
                 <w:i/>
                 <w:szCs w:val="22"/>
               </w:rPr>
@@ -4023,7 +3364,7 @@
             <w:r>
               <w:rPr>
                 <w:rFonts w:ascii="SF Compact Display" w:hAnsi="SF Compact Display"/>
-                <w:sz w:val="20"/>
+                <w:sz w:val="28"/>
               </w:rPr>
               <w:tab/>
             </w:r>
@@ -4112,7 +3453,7 @@
         </w:trPr>
         <w:tc>
           <w:tcPr>
-            <w:tcW w:w="1620" w:type="dxa"/>
+            <w:tcW w:w="1639" w:type="dxa"/>
             <w:tcBorders>
               <w:top w:val="none" w:sz="8" w:space="0" w:color="000000"/>
               <w:left w:val="none" w:sz="8" w:space="0" w:color="000000"/>
@@ -4162,7 +3503,6 @@
                 <w:noProof/>
                 <w:sz w:val="22"/>
                 <w:szCs w:val="22"/>
-                <w:lang w:eastAsia="ja-JP"/>
               </w:rPr>
               <w:drawing>
                 <wp:inline distT="0" distB="0" distL="0" distR="0" wp14:anchorId="356A705A" wp14:editId="356FE49E">
@@ -4182,7 +3522,7 @@
                           </pic:cNvPicPr>
                         </pic:nvPicPr>
                         <pic:blipFill>
-                          <a:blip r:embed="rId23">
+                          <a:blip r:embed="rId15">
                             <a:extLst>
                               <a:ext uri="{28A0092B-C50C-407E-A947-70E740481C1C}">
                                 <a14:useLocalDpi xmlns:a14="http://schemas.microsoft.com/office/drawing/2010/main" val="0"/>
@@ -4217,7 +3557,7 @@
         </w:tc>
         <w:tc>
           <w:tcPr>
-            <w:tcW w:w="9630" w:type="dxa"/>
+            <w:tcW w:w="9737" w:type="dxa"/>
             <w:tcBorders>
               <w:top w:val="none" w:sz="8" w:space="0" w:color="000000"/>
               <w:left w:val="none" w:sz="8" w:space="0" w:color="000000"/>
@@ -4385,7 +3725,7 @@
         </w:trPr>
         <w:tc>
           <w:tcPr>
-            <w:tcW w:w="1620" w:type="dxa"/>
+            <w:tcW w:w="1639" w:type="dxa"/>
             <w:tcBorders>
               <w:top w:val="none" w:sz="8" w:space="0" w:color="000000"/>
               <w:left w:val="none" w:sz="8" w:space="0" w:color="000000"/>
@@ -4440,7 +3780,7 @@
         </w:tc>
         <w:tc>
           <w:tcPr>
-            <w:tcW w:w="9630" w:type="dxa"/>
+            <w:tcW w:w="9737" w:type="dxa"/>
             <w:tcBorders>
               <w:top w:val="none" w:sz="8" w:space="0" w:color="000000"/>
               <w:left w:val="none" w:sz="8" w:space="0" w:color="000000"/>
@@ -4602,7 +3942,7 @@
               </w:rPr>
               <w:t xml:space="preserve">Accessible at </w:t>
             </w:r>
-            <w:hyperlink r:id="rId24" w:history="1">
+            <w:hyperlink r:id="rId16" w:history="1">
               <w:r>
                 <w:rPr>
                   <w:rFonts w:ascii="SF Compact Display" w:hAnsi="SF Compact Display"/>
@@ -4630,11 +3970,11 @@
       <w:tr>
         <w:trPr>
           <w:cantSplit/>
-          <w:trHeight w:val="701"/>
+          <w:trHeight w:val="19"/>
         </w:trPr>
         <w:tc>
           <w:tcPr>
-            <w:tcW w:w="1620" w:type="dxa"/>
+            <w:tcW w:w="1639" w:type="dxa"/>
             <w:tcBorders>
               <w:top w:val="none" w:sz="8" w:space="0" w:color="000000"/>
               <w:left w:val="none" w:sz="8" w:space="0" w:color="000000"/>
@@ -4678,7 +4018,7 @@
         </w:tc>
         <w:tc>
           <w:tcPr>
-            <w:tcW w:w="9630" w:type="dxa"/>
+            <w:tcW w:w="9737" w:type="dxa"/>
             <w:tcBorders>
               <w:top w:val="none" w:sz="8" w:space="0" w:color="000000"/>
               <w:left w:val="none" w:sz="8" w:space="0" w:color="000000"/>
@@ -4762,7 +4102,7 @@
               </w:rPr>
               <w:t xml:space="preserve">Accessible at </w:t>
             </w:r>
-            <w:hyperlink r:id="rId25" w:history="1">
+            <w:hyperlink r:id="rId17" w:history="1">
               <w:r>
                 <w:rPr>
                   <w:rFonts w:ascii="SF Compact Display" w:hAnsi="SF Compact Display"/>
@@ -4784,7 +4124,7 @@
         </w:trPr>
         <w:tc>
           <w:tcPr>
-            <w:tcW w:w="1620" w:type="dxa"/>
+            <w:tcW w:w="1639" w:type="dxa"/>
             <w:tcBorders>
               <w:top w:val="none" w:sz="8" w:space="0" w:color="000000"/>
               <w:left w:val="none" w:sz="8" w:space="0" w:color="000000"/>
@@ -4828,7 +4168,7 @@
         </w:tc>
         <w:tc>
           <w:tcPr>
-            <w:tcW w:w="9630" w:type="dxa"/>
+            <w:tcW w:w="9737" w:type="dxa"/>
             <w:tcBorders>
               <w:top w:val="none" w:sz="8" w:space="0" w:color="000000"/>
               <w:left w:val="none" w:sz="8" w:space="0" w:color="000000"/>
@@ -4931,11 +4271,11 @@
       <w:tr>
         <w:trPr>
           <w:cantSplit/>
-          <w:trHeight w:val="20"/>
+          <w:trHeight w:val="19"/>
         </w:trPr>
         <w:tc>
           <w:tcPr>
-            <w:tcW w:w="1620" w:type="dxa"/>
+            <w:tcW w:w="1639" w:type="dxa"/>
             <w:tcBorders>
               <w:top w:val="none" w:sz="8" w:space="0" w:color="000000"/>
               <w:left w:val="none" w:sz="8" w:space="0" w:color="000000"/>
@@ -4986,7 +4326,7 @@
         </w:tc>
         <w:tc>
           <w:tcPr>
-            <w:tcW w:w="9630" w:type="dxa"/>
+            <w:tcW w:w="9737" w:type="dxa"/>
             <w:tcBorders>
               <w:top w:val="none" w:sz="8" w:space="0" w:color="000000"/>
               <w:left w:val="none" w:sz="8" w:space="0" w:color="000000"/>
@@ -5052,11 +4392,9 @@
               <w:pStyle w:val="Body"/>
               <w:rPr>
                 <w:rFonts w:ascii="SF Compact Display" w:hAnsi="SF Compact Display"/>
-                <w:sz w:val="18"/>
-                <w:szCs w:val="18"/>
               </w:rPr>
             </w:pPr>
-            <w:hyperlink r:id="rId26" w:history="1">
+            <w:hyperlink r:id="rId18" w:history="1">
               <w:r>
                 <w:rPr>
                   <w:rFonts w:ascii="SF Compact Display" w:hAnsi="SF Compact Display"/>
@@ -5074,11 +4412,11 @@
       <w:tr>
         <w:trPr>
           <w:cantSplit/>
-          <w:trHeight w:val="20"/>
+          <w:trHeight w:val="500"/>
         </w:trPr>
         <w:tc>
           <w:tcPr>
-            <w:tcW w:w="1620" w:type="dxa"/>
+            <w:tcW w:w="1639" w:type="dxa"/>
             <w:tcBorders>
               <w:top w:val="none" w:sz="8" w:space="0" w:color="000000"/>
               <w:left w:val="none" w:sz="8" w:space="0" w:color="000000"/>
@@ -5118,7 +4456,7 @@
         </w:tc>
         <w:tc>
           <w:tcPr>
-            <w:tcW w:w="9630" w:type="dxa"/>
+            <w:tcW w:w="9737" w:type="dxa"/>
             <w:tcBorders>
               <w:top w:val="none" w:sz="8" w:space="0" w:color="000000"/>
               <w:left w:val="none" w:sz="8" w:space="0" w:color="000000"/>
@@ -5178,12 +4516,11 @@
               <w:rPr>
                 <w:rFonts w:ascii="SF Compact Display" w:eastAsia="Times New Roman" w:hAnsi="SF Compact Display"/>
                 <w:color w:val="auto"/>
-                <w:sz w:val="18"/>
-                <w:szCs w:val="18"/>
+                <w:sz w:val="20"/>
                 <w:lang w:eastAsia="ja-JP" w:bidi="x-none"/>
               </w:rPr>
             </w:pPr>
-            <w:hyperlink r:id="rId27" w:history="1">
+            <w:hyperlink r:id="rId19" w:history="1">
               <w:r>
                 <w:rPr>
                   <w:rFonts w:ascii="SF Compact Display" w:hAnsi="SF Compact Display"/>
@@ -5201,11 +4538,11 @@
       <w:tr>
         <w:trPr>
           <w:cantSplit/>
-          <w:trHeight w:val="20"/>
+          <w:trHeight w:val="19"/>
         </w:trPr>
         <w:tc>
           <w:tcPr>
-            <w:tcW w:w="1620" w:type="dxa"/>
+            <w:tcW w:w="1639" w:type="dxa"/>
             <w:tcBorders>
               <w:top w:val="none" w:sz="8" w:space="0" w:color="000000"/>
               <w:left w:val="none" w:sz="8" w:space="0" w:color="000000"/>
@@ -5245,7 +4582,7 @@
         </w:tc>
         <w:tc>
           <w:tcPr>
-            <w:tcW w:w="9630" w:type="dxa"/>
+            <w:tcW w:w="9737" w:type="dxa"/>
             <w:tcBorders>
               <w:top w:val="none" w:sz="8" w:space="0" w:color="000000"/>
               <w:left w:val="none" w:sz="8" w:space="0" w:color="000000"/>
@@ -5297,12 +4634,9 @@
               <w:pStyle w:val="Body"/>
               <w:rPr>
                 <w:rFonts w:ascii="SF Compact Display" w:hAnsi="SF Compact Display"/>
-                <w:sz w:val="18"/>
-                <w:szCs w:val="18"/>
-                <w:u w:val="single"/>
               </w:rPr>
             </w:pPr>
-            <w:hyperlink r:id="rId28" w:history="1">
+            <w:hyperlink r:id="rId20" w:history="1">
               <w:r>
                 <w:rPr>
                   <w:rStyle w:val="Hyperlink"/>
@@ -5320,11 +4654,11 @@
       <w:tr>
         <w:trPr>
           <w:cantSplit/>
-          <w:trHeight w:val="269"/>
+          <w:trHeight w:val="19"/>
         </w:trPr>
         <w:tc>
           <w:tcPr>
-            <w:tcW w:w="1620" w:type="dxa"/>
+            <w:tcW w:w="1639" w:type="dxa"/>
             <w:tcBorders>
               <w:top w:val="none" w:sz="8" w:space="0" w:color="000000"/>
               <w:left w:val="none" w:sz="8" w:space="0" w:color="000000"/>
@@ -5364,7 +4698,7 @@
         </w:tc>
         <w:tc>
           <w:tcPr>
-            <w:tcW w:w="9630" w:type="dxa"/>
+            <w:tcW w:w="9737" w:type="dxa"/>
             <w:tcBorders>
               <w:top w:val="none" w:sz="8" w:space="0" w:color="000000"/>
               <w:left w:val="none" w:sz="8" w:space="0" w:color="000000"/>
@@ -5431,12 +4765,11 @@
               <w:spacing w:after="40"/>
               <w:rPr>
                 <w:rFonts w:ascii="SF Compact Display" w:hAnsi="SF Compact Display"/>
-                <w:sz w:val="18"/>
-                <w:szCs w:val="18"/>
+                <w:sz w:val="20"/>
                 <w:u w:val="single"/>
               </w:rPr>
             </w:pPr>
-            <w:hyperlink r:id="rId29" w:history="1">
+            <w:hyperlink r:id="rId21" w:history="1">
               <w:r>
                 <w:rPr>
                   <w:rFonts w:ascii="SF Compact Display" w:hAnsi="SF Compact Display"/>
@@ -5454,11 +4787,11 @@
       <w:tr>
         <w:trPr>
           <w:cantSplit/>
-          <w:trHeight w:val="224"/>
+          <w:trHeight w:val="520"/>
         </w:trPr>
         <w:tc>
           <w:tcPr>
-            <w:tcW w:w="1620" w:type="dxa"/>
+            <w:tcW w:w="1639" w:type="dxa"/>
             <w:tcBorders>
               <w:top w:val="none" w:sz="8" w:space="0" w:color="000000"/>
               <w:left w:val="none" w:sz="8" w:space="0" w:color="000000"/>
@@ -5498,7 +4831,7 @@
         </w:tc>
         <w:tc>
           <w:tcPr>
-            <w:tcW w:w="9630" w:type="dxa"/>
+            <w:tcW w:w="9737" w:type="dxa"/>
             <w:tcBorders>
               <w:top w:val="none" w:sz="8" w:space="0" w:color="000000"/>
               <w:left w:val="none" w:sz="8" w:space="0" w:color="000000"/>
@@ -5527,21 +4860,7 @@
                 <w:rFonts w:ascii="SF Compact Display" w:hAnsi="SF Compact Display"/>
                 <w:b/>
               </w:rPr>
-              <w:t xml:space="preserve">The Lab </w:t>
-            </w:r>
-            <w:r>
-              <w:rPr>
-                <w:rFonts w:ascii="SF Compact Display" w:hAnsi="SF Compact Display"/>
-                <w:b/>
-              </w:rPr>
-              <w:t>with</w:t>
-            </w:r>
-            <w:r>
-              <w:rPr>
-                <w:rFonts w:ascii="SF Compact Display" w:hAnsi="SF Compact Display"/>
-                <w:b/>
-              </w:rPr>
-              <w:t xml:space="preserve"> Leo Laporte (G4techTV)</w:t>
+              <w:t>The Lab with Leo Laporte (G4techTV)</w:t>
             </w:r>
             <w:r>
               <w:rPr>
@@ -5586,10 +4905,9 @@
               <w:rPr>
                 <w:rFonts w:ascii="SF Compact Display" w:hAnsi="SF Compact Display"/>
                 <w:sz w:val="18"/>
-                <w:szCs w:val="18"/>
               </w:rPr>
             </w:pPr>
-            <w:hyperlink r:id="rId30" w:history="1">
+            <w:hyperlink r:id="rId22" w:history="1">
               <w:r>
                 <w:rPr>
                   <w:rFonts w:ascii="SF Compact Display" w:hAnsi="SF Compact Display"/>
@@ -5648,10 +4966,11 @@
       </w:pPr>
     </w:p>
     <w:sectPr>
-      <w:headerReference w:type="even" r:id="rId31"/>
-      <w:headerReference w:type="default" r:id="rId32"/>
+      <w:headerReference w:type="even" r:id="rId23"/>
+      <w:headerReference w:type="default" r:id="rId24"/>
+      <w:headerReference w:type="first" r:id="rId25"/>
       <w:pgSz w:w="12240" w:h="15840"/>
-      <w:pgMar w:top="432" w:right="504" w:bottom="288" w:left="504" w:header="504" w:footer="0" w:gutter="0"/>
+      <w:pgMar w:top="432" w:right="576" w:bottom="432" w:left="576" w:header="504" w:footer="864" w:gutter="0"/>
       <w:cols w:space="720"/>
       <w:titlePg/>
       <w:docGrid w:linePitch="326"/>
@@ -5661,7 +4980,7 @@
 </file>
 
 <file path=word/endnotes.xml><?xml version="1.0" encoding="utf-8"?>
-<w:endnotes xmlns:wpc="http://schemas.microsoft.com/office/word/2010/wordprocessingCanvas" xmlns:cx="http://schemas.microsoft.com/office/drawing/2014/chartex" xmlns:cx1="http://schemas.microsoft.com/office/drawing/2015/9/8/chartex" xmlns:cx2="http://schemas.microsoft.com/office/drawing/2015/10/21/chartex" xmlns:cx3="http://schemas.microsoft.com/office/drawing/2016/5/9/chartex" xmlns:cx4="http://schemas.microsoft.com/office/drawing/2016/5/10/chartex" xmlns:cx5="http://schemas.microsoft.com/office/drawing/2016/5/11/chartex" xmlns:cx6="http://schemas.microsoft.com/office/drawing/2016/5/12/chartex" xmlns:cx7="http://schemas.microsoft.com/office/drawing/2016/5/13/chartex" xmlns:cx8="http://schemas.microsoft.com/office/drawing/2016/5/14/chartex" xmlns:mc="http://schemas.openxmlformats.org/markup-compatibility/2006" xmlns:aink="http://schemas.microsoft.com/office/drawing/2016/ink" xmlns:am3d="http://schemas.microsoft.com/office/drawing/2017/model3d" xmlns:o="urn:schemas-microsoft-com:office:office" xmlns:r="http://schemas.openxmlformats.org/officeDocument/2006/relationships" xmlns:m="http://schemas.openxmlformats.org/officeDocument/2006/math" xmlns:v="urn:schemas-microsoft-com:vml" xmlns:wp14="http://schemas.microsoft.com/office/word/2010/wordprocessingDrawing" xmlns:wp="http://schemas.openxmlformats.org/drawingml/2006/wordprocessingDrawing" xmlns:w10="urn:schemas-microsoft-com:office:word" xmlns:w="http://schemas.openxmlformats.org/wordprocessingml/2006/main" xmlns:w14="http://schemas.microsoft.com/office/word/2010/wordml" xmlns:w15="http://schemas.microsoft.com/office/word/2012/wordml" xmlns:w16se="http://schemas.microsoft.com/office/word/2015/wordml/symex" xmlns:wpg="http://schemas.microsoft.com/office/word/2010/wordprocessingGroup" xmlns:wpi="http://schemas.microsoft.com/office/word/2010/wordprocessingInk" xmlns:wne="http://schemas.microsoft.com/office/word/2006/wordml" xmlns:wps="http://schemas.microsoft.com/office/word/2010/wordprocessingShape" mc:Ignorable="w14 w15 w16se wp14">
+<w:endnotes xmlns:wpc="http://schemas.microsoft.com/office/word/2010/wordprocessingCanvas" xmlns:mo="http://schemas.microsoft.com/office/mac/office/2008/main" xmlns:mc="http://schemas.openxmlformats.org/markup-compatibility/2006" xmlns:mv="urn:schemas-microsoft-com:mac:vml" xmlns:o="urn:schemas-microsoft-com:office:office" xmlns:r="http://schemas.openxmlformats.org/officeDocument/2006/relationships" xmlns:m="http://schemas.openxmlformats.org/officeDocument/2006/math" xmlns:v="urn:schemas-microsoft-com:vml" xmlns:wp14="http://schemas.microsoft.com/office/word/2010/wordprocessingDrawing" xmlns:wp="http://schemas.openxmlformats.org/drawingml/2006/wordprocessingDrawing" xmlns:w10="urn:schemas-microsoft-com:office:word" xmlns:w="http://schemas.openxmlformats.org/wordprocessingml/2006/main" xmlns:w14="http://schemas.microsoft.com/office/word/2010/wordml" xmlns:w15="http://schemas.microsoft.com/office/word/2012/wordml" xmlns:wpg="http://schemas.microsoft.com/office/word/2010/wordprocessingGroup" xmlns:wpi="http://schemas.microsoft.com/office/word/2010/wordprocessingInk" xmlns:wne="http://schemas.microsoft.com/office/word/2006/wordml" xmlns:wps="http://schemas.microsoft.com/office/word/2010/wordprocessingShape" mc:Ignorable="w14 w15 wp14">
   <w:endnote w:type="separator" w:id="-1">
     <w:p>
       <w:r>
@@ -5680,7 +4999,7 @@
 </file>
 
 <file path=word/footnotes.xml><?xml version="1.0" encoding="utf-8"?>
-<w:footnotes xmlns:wpc="http://schemas.microsoft.com/office/word/2010/wordprocessingCanvas" xmlns:cx="http://schemas.microsoft.com/office/drawing/2014/chartex" xmlns:cx1="http://schemas.microsoft.com/office/drawing/2015/9/8/chartex" xmlns:cx2="http://schemas.microsoft.com/office/drawing/2015/10/21/chartex" xmlns:cx3="http://schemas.microsoft.com/office/drawing/2016/5/9/chartex" xmlns:cx4="http://schemas.microsoft.com/office/drawing/2016/5/10/chartex" xmlns:cx5="http://schemas.microsoft.com/office/drawing/2016/5/11/chartex" xmlns:cx6="http://schemas.microsoft.com/office/drawing/2016/5/12/chartex" xmlns:cx7="http://schemas.microsoft.com/office/drawing/2016/5/13/chartex" xmlns:cx8="http://schemas.microsoft.com/office/drawing/2016/5/14/chartex" xmlns:mc="http://schemas.openxmlformats.org/markup-compatibility/2006" xmlns:aink="http://schemas.microsoft.com/office/drawing/2016/ink" xmlns:am3d="http://schemas.microsoft.com/office/drawing/2017/model3d" xmlns:o="urn:schemas-microsoft-com:office:office" xmlns:r="http://schemas.openxmlformats.org/officeDocument/2006/relationships" xmlns:m="http://schemas.openxmlformats.org/officeDocument/2006/math" xmlns:v="urn:schemas-microsoft-com:vml" xmlns:wp14="http://schemas.microsoft.com/office/word/2010/wordprocessingDrawing" xmlns:wp="http://schemas.openxmlformats.org/drawingml/2006/wordprocessingDrawing" xmlns:w10="urn:schemas-microsoft-com:office:word" xmlns:w="http://schemas.openxmlformats.org/wordprocessingml/2006/main" xmlns:w14="http://schemas.microsoft.com/office/word/2010/wordml" xmlns:w15="http://schemas.microsoft.com/office/word/2012/wordml" xmlns:w16se="http://schemas.microsoft.com/office/word/2015/wordml/symex" xmlns:wpg="http://schemas.microsoft.com/office/word/2010/wordprocessingGroup" xmlns:wpi="http://schemas.microsoft.com/office/word/2010/wordprocessingInk" xmlns:wne="http://schemas.microsoft.com/office/word/2006/wordml" xmlns:wps="http://schemas.microsoft.com/office/word/2010/wordprocessingShape" mc:Ignorable="w14 w15 w16se wp14">
+<w:footnotes xmlns:wpc="http://schemas.microsoft.com/office/word/2010/wordprocessingCanvas" xmlns:mo="http://schemas.microsoft.com/office/mac/office/2008/main" xmlns:mc="http://schemas.openxmlformats.org/markup-compatibility/2006" xmlns:mv="urn:schemas-microsoft-com:mac:vml" xmlns:o="urn:schemas-microsoft-com:office:office" xmlns:r="http://schemas.openxmlformats.org/officeDocument/2006/relationships" xmlns:m="http://schemas.openxmlformats.org/officeDocument/2006/math" xmlns:v="urn:schemas-microsoft-com:vml" xmlns:wp14="http://schemas.microsoft.com/office/word/2010/wordprocessingDrawing" xmlns:wp="http://schemas.openxmlformats.org/drawingml/2006/wordprocessingDrawing" xmlns:w10="urn:schemas-microsoft-com:office:word" xmlns:w="http://schemas.openxmlformats.org/wordprocessingml/2006/main" xmlns:w14="http://schemas.microsoft.com/office/word/2010/wordml" xmlns:w15="http://schemas.microsoft.com/office/word/2012/wordml" xmlns:wpg="http://schemas.microsoft.com/office/word/2010/wordprocessingGroup" xmlns:wpi="http://schemas.microsoft.com/office/word/2010/wordprocessingInk" xmlns:wne="http://schemas.microsoft.com/office/word/2006/wordml" xmlns:wps="http://schemas.microsoft.com/office/word/2010/wordprocessingShape" mc:Ignorable="w14 w15 wp14">
   <w:footnote w:type="separator" w:id="-1">
     <w:p>
       <w:r>
@@ -5699,7 +5018,7 @@
 </file>
 
 <file path=word/header1.xml><?xml version="1.0" encoding="utf-8"?>
-<w:hdr xmlns:wpc="http://schemas.microsoft.com/office/word/2010/wordprocessingCanvas" xmlns:cx="http://schemas.microsoft.com/office/drawing/2014/chartex" xmlns:cx1="http://schemas.microsoft.com/office/drawing/2015/9/8/chartex" xmlns:cx2="http://schemas.microsoft.com/office/drawing/2015/10/21/chartex" xmlns:cx3="http://schemas.microsoft.com/office/drawing/2016/5/9/chartex" xmlns:cx4="http://schemas.microsoft.com/office/drawing/2016/5/10/chartex" xmlns:cx5="http://schemas.microsoft.com/office/drawing/2016/5/11/chartex" xmlns:cx6="http://schemas.microsoft.com/office/drawing/2016/5/12/chartex" xmlns:cx7="http://schemas.microsoft.com/office/drawing/2016/5/13/chartex" xmlns:cx8="http://schemas.microsoft.com/office/drawing/2016/5/14/chartex" xmlns:mc="http://schemas.openxmlformats.org/markup-compatibility/2006" xmlns:aink="http://schemas.microsoft.com/office/drawing/2016/ink" xmlns:am3d="http://schemas.microsoft.com/office/drawing/2017/model3d" xmlns:o="urn:schemas-microsoft-com:office:office" xmlns:r="http://schemas.openxmlformats.org/officeDocument/2006/relationships" xmlns:m="http://schemas.openxmlformats.org/officeDocument/2006/math" xmlns:v="urn:schemas-microsoft-com:vml" xmlns:wp14="http://schemas.microsoft.com/office/word/2010/wordprocessingDrawing" xmlns:wp="http://schemas.openxmlformats.org/drawingml/2006/wordprocessingDrawing" xmlns:w10="urn:schemas-microsoft-com:office:word" xmlns:w="http://schemas.openxmlformats.org/wordprocessingml/2006/main" xmlns:w14="http://schemas.microsoft.com/office/word/2010/wordml" xmlns:w15="http://schemas.microsoft.com/office/word/2012/wordml" xmlns:w16se="http://schemas.microsoft.com/office/word/2015/wordml/symex" xmlns:wpg="http://schemas.microsoft.com/office/word/2010/wordprocessingGroup" xmlns:wpi="http://schemas.microsoft.com/office/word/2010/wordprocessingInk" xmlns:wne="http://schemas.microsoft.com/office/word/2006/wordml" xmlns:wps="http://schemas.microsoft.com/office/word/2010/wordprocessingShape" mc:Ignorable="w14 w15 w16se wp14">
+<w:hdr xmlns:wpc="http://schemas.microsoft.com/office/word/2010/wordprocessingCanvas" xmlns:mo="http://schemas.microsoft.com/office/mac/office/2008/main" xmlns:mc="http://schemas.openxmlformats.org/markup-compatibility/2006" xmlns:mv="urn:schemas-microsoft-com:mac:vml" xmlns:o="urn:schemas-microsoft-com:office:office" xmlns:r="http://schemas.openxmlformats.org/officeDocument/2006/relationships" xmlns:m="http://schemas.openxmlformats.org/officeDocument/2006/math" xmlns:v="urn:schemas-microsoft-com:vml" xmlns:wp14="http://schemas.microsoft.com/office/word/2010/wordprocessingDrawing" xmlns:wp="http://schemas.openxmlformats.org/drawingml/2006/wordprocessingDrawing" xmlns:w10="urn:schemas-microsoft-com:office:word" xmlns:w="http://schemas.openxmlformats.org/wordprocessingml/2006/main" xmlns:w14="http://schemas.microsoft.com/office/word/2010/wordml" xmlns:w15="http://schemas.microsoft.com/office/word/2012/wordml" xmlns:wpg="http://schemas.microsoft.com/office/word/2010/wordprocessingGroup" xmlns:wpi="http://schemas.microsoft.com/office/word/2010/wordprocessingInk" xmlns:wne="http://schemas.microsoft.com/office/word/2006/wordml" xmlns:wps="http://schemas.microsoft.com/office/word/2010/wordprocessingShape" mc:Ignorable="w14 w15 wp14">
   <w:p>
     <w:pPr>
       <w:pStyle w:val="Header"/>
@@ -5726,7 +5045,7 @@
 </file>
 
 <file path=word/header2.xml><?xml version="1.0" encoding="utf-8"?>
-<w:hdr xmlns:wpc="http://schemas.microsoft.com/office/word/2010/wordprocessingCanvas" xmlns:cx="http://schemas.microsoft.com/office/drawing/2014/chartex" xmlns:cx1="http://schemas.microsoft.com/office/drawing/2015/9/8/chartex" xmlns:cx2="http://schemas.microsoft.com/office/drawing/2015/10/21/chartex" xmlns:cx3="http://schemas.microsoft.com/office/drawing/2016/5/9/chartex" xmlns:cx4="http://schemas.microsoft.com/office/drawing/2016/5/10/chartex" xmlns:cx5="http://schemas.microsoft.com/office/drawing/2016/5/11/chartex" xmlns:cx6="http://schemas.microsoft.com/office/drawing/2016/5/12/chartex" xmlns:cx7="http://schemas.microsoft.com/office/drawing/2016/5/13/chartex" xmlns:cx8="http://schemas.microsoft.com/office/drawing/2016/5/14/chartex" xmlns:mc="http://schemas.openxmlformats.org/markup-compatibility/2006" xmlns:aink="http://schemas.microsoft.com/office/drawing/2016/ink" xmlns:am3d="http://schemas.microsoft.com/office/drawing/2017/model3d" xmlns:o="urn:schemas-microsoft-com:office:office" xmlns:r="http://schemas.openxmlformats.org/officeDocument/2006/relationships" xmlns:m="http://schemas.openxmlformats.org/officeDocument/2006/math" xmlns:v="urn:schemas-microsoft-com:vml" xmlns:wp14="http://schemas.microsoft.com/office/word/2010/wordprocessingDrawing" xmlns:wp="http://schemas.openxmlformats.org/drawingml/2006/wordprocessingDrawing" xmlns:w10="urn:schemas-microsoft-com:office:word" xmlns:w="http://schemas.openxmlformats.org/wordprocessingml/2006/main" xmlns:w14="http://schemas.microsoft.com/office/word/2010/wordml" xmlns:w15="http://schemas.microsoft.com/office/word/2012/wordml" xmlns:w16se="http://schemas.microsoft.com/office/word/2015/wordml/symex" xmlns:wpg="http://schemas.microsoft.com/office/word/2010/wordprocessingGroup" xmlns:wpi="http://schemas.microsoft.com/office/word/2010/wordprocessingInk" xmlns:wne="http://schemas.microsoft.com/office/word/2006/wordml" xmlns:wps="http://schemas.microsoft.com/office/word/2010/wordprocessingShape" mc:Ignorable="w14 w15 w16se wp14">
+<w:hdr xmlns:wpc="http://schemas.microsoft.com/office/word/2010/wordprocessingCanvas" xmlns:mo="http://schemas.microsoft.com/office/mac/office/2008/main" xmlns:mc="http://schemas.openxmlformats.org/markup-compatibility/2006" xmlns:mv="urn:schemas-microsoft-com:mac:vml" xmlns:o="urn:schemas-microsoft-com:office:office" xmlns:r="http://schemas.openxmlformats.org/officeDocument/2006/relationships" xmlns:m="http://schemas.openxmlformats.org/officeDocument/2006/math" xmlns:v="urn:schemas-microsoft-com:vml" xmlns:wp14="http://schemas.microsoft.com/office/word/2010/wordprocessingDrawing" xmlns:wp="http://schemas.openxmlformats.org/drawingml/2006/wordprocessingDrawing" xmlns:w10="urn:schemas-microsoft-com:office:word" xmlns:w="http://schemas.openxmlformats.org/wordprocessingml/2006/main" xmlns:w14="http://schemas.microsoft.com/office/word/2010/wordml" xmlns:w15="http://schemas.microsoft.com/office/word/2012/wordml" xmlns:wpg="http://schemas.microsoft.com/office/word/2010/wordprocessingGroup" xmlns:wpi="http://schemas.microsoft.com/office/word/2010/wordprocessingInk" xmlns:wne="http://schemas.microsoft.com/office/word/2006/wordml" xmlns:wps="http://schemas.microsoft.com/office/word/2010/wordprocessingShape" mc:Ignorable="w14 w15 wp14">
   <w:p>
     <w:pPr>
       <w:pStyle w:val="FreeForm"/>
@@ -5769,9 +5088,677 @@
 </w:hdr>
 </file>
 
+<file path=word/header3.xml><?xml version="1.0" encoding="utf-8"?>
+<w:hdr xmlns:wpc="http://schemas.microsoft.com/office/word/2010/wordprocessingCanvas" xmlns:mo="http://schemas.microsoft.com/office/mac/office/2008/main" xmlns:mc="http://schemas.openxmlformats.org/markup-compatibility/2006" xmlns:mv="urn:schemas-microsoft-com:mac:vml" xmlns:o="urn:schemas-microsoft-com:office:office" xmlns:r="http://schemas.openxmlformats.org/officeDocument/2006/relationships" xmlns:m="http://schemas.openxmlformats.org/officeDocument/2006/math" xmlns:v="urn:schemas-microsoft-com:vml" xmlns:wp14="http://schemas.microsoft.com/office/word/2010/wordprocessingDrawing" xmlns:wp="http://schemas.openxmlformats.org/drawingml/2006/wordprocessingDrawing" xmlns:w10="urn:schemas-microsoft-com:office:word" xmlns:w="http://schemas.openxmlformats.org/wordprocessingml/2006/main" xmlns:w14="http://schemas.microsoft.com/office/word/2010/wordml" xmlns:w15="http://schemas.microsoft.com/office/word/2012/wordml" xmlns:wpg="http://schemas.microsoft.com/office/word/2010/wordprocessingGroup" xmlns:wpi="http://schemas.microsoft.com/office/word/2010/wordprocessingInk" xmlns:wne="http://schemas.microsoft.com/office/word/2006/wordml" xmlns:wps="http://schemas.microsoft.com/office/word/2010/wordprocessingShape" mc:Ignorable="w14 w15 wp14">
+  <w:tbl>
+    <w:tblPr>
+      <w:tblStyle w:val="TableGrid"/>
+      <w:tblpPr w:leftFromText="187" w:rightFromText="187" w:vertAnchor="page" w:tblpXSpec="center" w:tblpY="505"/>
+      <w:tblW w:w="0" w:type="auto"/>
+      <w:tblBorders>
+        <w:top w:val="none" w:sz="0" w:space="0" w:color="auto"/>
+        <w:left w:val="none" w:sz="0" w:space="0" w:color="auto"/>
+        <w:bottom w:val="none" w:sz="0" w:space="0" w:color="auto"/>
+        <w:right w:val="none" w:sz="0" w:space="0" w:color="auto"/>
+        <w:insideH w:val="none" w:sz="0" w:space="0" w:color="auto"/>
+        <w:insideV w:val="none" w:sz="0" w:space="0" w:color="auto"/>
+      </w:tblBorders>
+      <w:tblCellMar>
+        <w:left w:w="115" w:type="dxa"/>
+        <w:right w:w="115" w:type="dxa"/>
+      </w:tblCellMar>
+      <w:tblLook w:val="04A0" w:firstRow="1" w:lastRow="0" w:firstColumn="1" w:lastColumn="0" w:noHBand="0" w:noVBand="1"/>
+    </w:tblPr>
+    <w:tblGrid>
+      <w:gridCol w:w="3684"/>
+      <w:gridCol w:w="3689"/>
+      <w:gridCol w:w="3715"/>
+    </w:tblGrid>
+    <w:tr>
+      <w:tc>
+        <w:tcPr>
+          <w:tcW w:w="3692" w:type="dxa"/>
+          <w:tcMar>
+            <w:top w:w="72" w:type="dxa"/>
+          </w:tcMar>
+        </w:tcPr>
+        <w:p>
+          <w:pPr>
+            <w:pStyle w:val="Header"/>
+            <w:spacing w:after="120"/>
+            <w:jc w:val="center"/>
+            <w:rPr>
+              <w:rFonts w:ascii="SF Compact Display" w:hAnsi="SF Compact Display"/>
+            </w:rPr>
+          </w:pPr>
+        </w:p>
+      </w:tc>
+      <w:tc>
+        <w:tcPr>
+          <w:tcW w:w="3693" w:type="dxa"/>
+          <w:tcMar>
+            <w:top w:w="0" w:type="dxa"/>
+          </w:tcMar>
+        </w:tcPr>
+        <w:p>
+          <w:pPr>
+            <w:pStyle w:val="FreeForm"/>
+            <w:tabs>
+              <w:tab w:val="left" w:pos="560"/>
+              <w:tab w:val="left" w:pos="1120"/>
+              <w:tab w:val="left" w:pos="1680"/>
+              <w:tab w:val="left" w:pos="2240"/>
+              <w:tab w:val="left" w:pos="2800"/>
+              <w:tab w:val="left" w:pos="3360"/>
+              <w:tab w:val="left" w:pos="3920"/>
+              <w:tab w:val="left" w:pos="4480"/>
+              <w:tab w:val="left" w:pos="5040"/>
+              <w:tab w:val="left" w:pos="5600"/>
+              <w:tab w:val="left" w:pos="6160"/>
+              <w:tab w:val="left" w:pos="6720"/>
+            </w:tabs>
+            <w:spacing w:after="40"/>
+            <w:jc w:val="center"/>
+            <w:outlineLvl w:val="0"/>
+            <w:rPr>
+              <w:rFonts w:ascii="SF Compact Display" w:hAnsi="SF Compact Display"/>
+              <w:b/>
+              <w:sz w:val="33"/>
+              <w:szCs w:val="33"/>
+            </w:rPr>
+          </w:pPr>
+          <w:r>
+            <w:rPr>
+              <w:rFonts w:ascii="SF Compact Display" w:hAnsi="SF Compact Display"/>
+              <w:b/>
+              <w:sz w:val="33"/>
+              <w:szCs w:val="33"/>
+            </w:rPr>
+            <w:t>Jake Jarvis</w:t>
+          </w:r>
+        </w:p>
+        <w:p>
+          <w:pPr>
+            <w:pStyle w:val="Header"/>
+            <w:spacing w:after="40"/>
+            <w:jc w:val="center"/>
+            <w:rPr>
+              <w:rFonts w:ascii="SF Compact Display" w:hAnsi="SF Compact Display"/>
+              <w:color w:val="000099"/>
+              <w:sz w:val="20"/>
+              <w:u w:val="single"/>
+            </w:rPr>
+          </w:pPr>
+          <w:hyperlink r:id="rId1" w:history="1">
+            <w:r>
+              <w:rPr>
+                <w:rStyle w:val="Hyperlink"/>
+                <w:rFonts w:ascii="SF Compact Display" w:hAnsi="SF Compact Display"/>
+                <w:sz w:val="20"/>
+                <w:u w:val="single"/>
+              </w:rPr>
+              <w:t>https://ja</w:t>
+            </w:r>
+            <w:r>
+              <w:rPr>
+                <w:rStyle w:val="Hyperlink"/>
+                <w:rFonts w:ascii="SF Compact Display" w:hAnsi="SF Compact Display"/>
+                <w:sz w:val="20"/>
+                <w:u w:val="single"/>
+              </w:rPr>
+              <w:t>r</w:t>
+            </w:r>
+            <w:r>
+              <w:rPr>
+                <w:rStyle w:val="Hyperlink"/>
+                <w:rFonts w:ascii="SF Compact Display" w:hAnsi="SF Compact Display"/>
+                <w:sz w:val="20"/>
+                <w:u w:val="single"/>
+              </w:rPr>
+              <w:t>v.is/</w:t>
+            </w:r>
+          </w:hyperlink>
+        </w:p>
+        <w:p>
+          <w:pPr>
+            <w:pStyle w:val="Header"/>
+            <w:spacing w:after="40"/>
+            <w:jc w:val="center"/>
+            <w:rPr>
+              <w:rFonts w:ascii="SF Compact Display" w:hAnsi="SF Compact Display"/>
+              <w:color w:val="000099"/>
+              <w:sz w:val="20"/>
+              <w:u w:val="single"/>
+            </w:rPr>
+          </w:pPr>
+          <w:hyperlink r:id="rId2" w:history="1">
+            <w:r>
+              <w:rPr>
+                <w:rFonts w:ascii="SF Compact Display" w:hAnsi="SF Compact Display"/>
+                <w:color w:val="000099"/>
+                <w:sz w:val="20"/>
+                <w:u w:val="single"/>
+              </w:rPr>
+              <w:t>jakejarvis@gmail.com</w:t>
+            </w:r>
+          </w:hyperlink>
+        </w:p>
+        <w:p>
+          <w:pPr>
+            <w:pStyle w:val="Header"/>
+            <w:jc w:val="center"/>
+            <w:rPr>
+              <w:rFonts w:ascii="SF Compact Display" w:hAnsi="SF Compact Display"/>
+            </w:rPr>
+          </w:pPr>
+          <w:r>
+            <w:rPr>
+              <w:rFonts w:ascii="SF Compact Display" w:hAnsi="SF Compact Display"/>
+              <w:color w:val="000000" w:themeColor="text1"/>
+              <w:sz w:val="20"/>
+            </w:rPr>
+            <w:t xml:space="preserve">(908) </w:t>
+          </w:r>
+          <w:r>
+            <w:rPr>
+              <w:rFonts w:ascii="SF Compact Display" w:hAnsi="SF Compact Display"/>
+              <w:color w:val="000000" w:themeColor="text1"/>
+              <w:sz w:val="20"/>
+            </w:rPr>
+            <w:t>444-6655</w:t>
+          </w:r>
+        </w:p>
+      </w:tc>
+      <w:tc>
+        <w:tcPr>
+          <w:tcW w:w="3693" w:type="dxa"/>
+          <w:tcMar>
+            <w:top w:w="72" w:type="dxa"/>
+          </w:tcMar>
+          <w:vAlign w:val="center"/>
+        </w:tcPr>
+        <w:tbl>
+          <w:tblPr>
+            <w:tblStyle w:val="TableGrid"/>
+            <w:tblW w:w="1945" w:type="dxa"/>
+            <w:tblInd w:w="1540" w:type="dxa"/>
+            <w:tblBorders>
+              <w:top w:val="none" w:sz="0" w:space="0" w:color="auto"/>
+              <w:left w:val="none" w:sz="0" w:space="0" w:color="auto"/>
+              <w:bottom w:val="none" w:sz="0" w:space="0" w:color="auto"/>
+              <w:right w:val="none" w:sz="0" w:space="0" w:color="auto"/>
+              <w:insideH w:val="none" w:sz="0" w:space="0" w:color="auto"/>
+              <w:insideV w:val="none" w:sz="0" w:space="0" w:color="auto"/>
+            </w:tblBorders>
+            <w:tblLook w:val="04A0" w:firstRow="1" w:lastRow="0" w:firstColumn="1" w:lastColumn="0" w:noHBand="0" w:noVBand="1"/>
+          </w:tblPr>
+          <w:tblGrid>
+            <w:gridCol w:w="550"/>
+            <w:gridCol w:w="1395"/>
+          </w:tblGrid>
+          <w:tr>
+            <w:trPr>
+              <w:trHeight w:hRule="exact" w:val="331"/>
+            </w:trPr>
+            <w:tc>
+              <w:tcPr>
+                <w:tcW w:w="550" w:type="dxa"/>
+              </w:tcPr>
+              <w:p>
+                <w:pPr>
+                  <w:pStyle w:val="Header"/>
+                  <w:framePr w:hSpace="187" w:wrap="around" w:vAnchor="page" w:hAnchor="text" w:xAlign="center" w:y="505"/>
+                  <w:spacing w:after="120"/>
+                  <w:jc w:val="center"/>
+                  <w:rPr>
+                    <w:rFonts w:ascii="SF Compact Display" w:hAnsi="SF Compact Display"/>
+                  </w:rPr>
+                </w:pPr>
+                <w:r>
+                  <w:rPr>
+                    <w:rFonts w:ascii="SF Compact Display" w:hAnsi="SF Compact Display"/>
+                    <w:noProof/>
+                  </w:rPr>
+                  <w:drawing>
+                    <wp:inline distT="0" distB="0" distL="0" distR="0" wp14:anchorId="24BEA74C" wp14:editId="17B62291">
+                      <wp:extent cx="173736" cy="173736"/>
+                      <wp:effectExtent l="0" t="0" r="4445" b="4445"/>
+                      <wp:docPr id="12" name="Picture 12" descr="../../../Downloads/twitter-xl.png"/>
+                      <wp:cNvGraphicFramePr>
+                        <a:graphicFrameLocks xmlns:a="http://schemas.openxmlformats.org/drawingml/2006/main" noChangeAspect="1"/>
+                      </wp:cNvGraphicFramePr>
+                      <a:graphic xmlns:a="http://schemas.openxmlformats.org/drawingml/2006/main">
+                        <a:graphicData uri="http://schemas.openxmlformats.org/drawingml/2006/picture">
+                          <pic:pic xmlns:pic="http://schemas.openxmlformats.org/drawingml/2006/picture">
+                            <pic:nvPicPr>
+                              <pic:cNvPr id="0" name="Picture 10" descr="../../../Downloads/twitter-xl.png"/>
+                              <pic:cNvPicPr>
+                                <a:picLocks noChangeAspect="1" noChangeArrowheads="1"/>
+                              </pic:cNvPicPr>
+                            </pic:nvPicPr>
+                            <pic:blipFill>
+                              <a:blip r:embed="rId3">
+                                <a:extLst>
+                                  <a:ext uri="{28A0092B-C50C-407E-A947-70E740481C1C}">
+                                    <a14:useLocalDpi xmlns:a14="http://schemas.microsoft.com/office/drawing/2010/main" val="0"/>
+                                  </a:ext>
+                                </a:extLst>
+                              </a:blip>
+                              <a:srcRect/>
+                              <a:stretch>
+                                <a:fillRect/>
+                              </a:stretch>
+                            </pic:blipFill>
+                            <pic:spPr bwMode="auto">
+                              <a:xfrm>
+                                <a:off x="0" y="0"/>
+                                <a:ext cx="173736" cy="173736"/>
+                              </a:xfrm>
+                              <a:prstGeom prst="rect">
+                                <a:avLst/>
+                              </a:prstGeom>
+                              <a:noFill/>
+                              <a:ln>
+                                <a:noFill/>
+                              </a:ln>
+                            </pic:spPr>
+                          </pic:pic>
+                        </a:graphicData>
+                      </a:graphic>
+                    </wp:inline>
+                  </w:drawing>
+                </w:r>
+              </w:p>
+            </w:tc>
+            <w:tc>
+              <w:tcPr>
+                <w:tcW w:w="1395" w:type="dxa"/>
+                <w:vAlign w:val="center"/>
+              </w:tcPr>
+              <w:p>
+                <w:pPr>
+                  <w:pStyle w:val="Header"/>
+                  <w:framePr w:hSpace="187" w:wrap="around" w:vAnchor="page" w:hAnchor="text" w:xAlign="center" w:y="505"/>
+                  <w:spacing w:after="120"/>
+                  <w:rPr>
+                    <w:rFonts w:ascii="SF Compact Display" w:hAnsi="SF Compact Display"/>
+                    <w:b/>
+                    <w:color w:val="000000" w:themeColor="text1"/>
+                    <w:sz w:val="20"/>
+                    <w:szCs w:val="20"/>
+                  </w:rPr>
+                </w:pPr>
+                <w:hyperlink r:id="rId4" w:tooltip="@jakejarvis" w:history="1">
+                  <w:r>
+                    <w:rPr>
+                      <w:rStyle w:val="Hyperlink"/>
+                      <w:rFonts w:ascii="SF Compact Display" w:hAnsi="SF Compact Display"/>
+                      <w:b/>
+                      <w:sz w:val="20"/>
+                      <w:szCs w:val="20"/>
+                    </w:rPr>
+                    <w:t>@jakejarvis</w:t>
+                  </w:r>
+                </w:hyperlink>
+              </w:p>
+            </w:tc>
+          </w:tr>
+          <w:tr>
+            <w:trPr>
+              <w:trHeight w:hRule="exact" w:val="331"/>
+            </w:trPr>
+            <w:tc>
+              <w:tcPr>
+                <w:tcW w:w="550" w:type="dxa"/>
+              </w:tcPr>
+              <w:p>
+                <w:pPr>
+                  <w:pStyle w:val="Header"/>
+                  <w:framePr w:hSpace="187" w:wrap="around" w:vAnchor="page" w:hAnchor="text" w:xAlign="center" w:y="505"/>
+                  <w:spacing w:after="120"/>
+                  <w:jc w:val="center"/>
+                  <w:rPr>
+                    <w:rFonts w:ascii="SF Compact Display" w:hAnsi="SF Compact Display"/>
+                  </w:rPr>
+                </w:pPr>
+                <w:r>
+                  <w:rPr>
+                    <w:rFonts w:ascii="SF Compact Display" w:hAnsi="SF Compact Display"/>
+                    <w:noProof/>
+                  </w:rPr>
+                  <w:drawing>
+                    <wp:inline distT="0" distB="0" distL="0" distR="0" wp14:anchorId="3D613332" wp14:editId="23D21AD3">
+                      <wp:extent cx="80431" cy="173736"/>
+                      <wp:effectExtent l="0" t="0" r="0" b="4445"/>
+                      <wp:docPr id="13" name="Picture 13" descr="../../../Downloads/facebook.png"/>
+                      <wp:cNvGraphicFramePr>
+                        <a:graphicFrameLocks xmlns:a="http://schemas.openxmlformats.org/drawingml/2006/main" noChangeAspect="1"/>
+                      </wp:cNvGraphicFramePr>
+                      <a:graphic xmlns:a="http://schemas.openxmlformats.org/drawingml/2006/main">
+                        <a:graphicData uri="http://schemas.openxmlformats.org/drawingml/2006/picture">
+                          <pic:pic xmlns:pic="http://schemas.openxmlformats.org/drawingml/2006/picture">
+                            <pic:nvPicPr>
+                              <pic:cNvPr id="0" name="Picture 11" descr="../../../Downloads/facebook.png"/>
+                              <pic:cNvPicPr>
+                                <a:picLocks noChangeAspect="1" noChangeArrowheads="1"/>
+                              </pic:cNvPicPr>
+                            </pic:nvPicPr>
+                            <pic:blipFill>
+                              <a:blip r:embed="rId5">
+                                <a:extLst>
+                                  <a:ext uri="{28A0092B-C50C-407E-A947-70E740481C1C}">
+                                    <a14:useLocalDpi xmlns:a14="http://schemas.microsoft.com/office/drawing/2010/main" val="0"/>
+                                  </a:ext>
+                                </a:extLst>
+                              </a:blip>
+                              <a:srcRect/>
+                              <a:stretch>
+                                <a:fillRect/>
+                              </a:stretch>
+                            </pic:blipFill>
+                            <pic:spPr bwMode="auto">
+                              <a:xfrm>
+                                <a:off x="0" y="0"/>
+                                <a:ext cx="80431" cy="173736"/>
+                              </a:xfrm>
+                              <a:prstGeom prst="rect">
+                                <a:avLst/>
+                              </a:prstGeom>
+                              <a:noFill/>
+                              <a:ln>
+                                <a:noFill/>
+                              </a:ln>
+                            </pic:spPr>
+                          </pic:pic>
+                        </a:graphicData>
+                      </a:graphic>
+                    </wp:inline>
+                  </w:drawing>
+                </w:r>
+              </w:p>
+            </w:tc>
+            <w:tc>
+              <w:tcPr>
+                <w:tcW w:w="1395" w:type="dxa"/>
+                <w:vAlign w:val="center"/>
+              </w:tcPr>
+              <w:p>
+                <w:pPr>
+                  <w:pStyle w:val="Header"/>
+                  <w:framePr w:hSpace="187" w:wrap="around" w:vAnchor="page" w:hAnchor="text" w:xAlign="center" w:y="505"/>
+                  <w:spacing w:after="120"/>
+                  <w:rPr>
+                    <w:rFonts w:ascii="SF Compact Display" w:hAnsi="SF Compact Display"/>
+                    <w:b/>
+                    <w:color w:val="000000" w:themeColor="text1"/>
+                    <w:sz w:val="20"/>
+                    <w:szCs w:val="20"/>
+                  </w:rPr>
+                </w:pPr>
+                <w:hyperlink r:id="rId6" w:history="1">
+                  <w:r>
+                    <w:rPr>
+                      <w:rStyle w:val="Hyperlink"/>
+                      <w:rFonts w:ascii="SF Compact Display" w:hAnsi="SF Compact Display"/>
+                      <w:b/>
+                      <w:sz w:val="20"/>
+                      <w:szCs w:val="20"/>
+                    </w:rPr>
+                    <w:t>/jakejarvis</w:t>
+                  </w:r>
+                </w:hyperlink>
+              </w:p>
+            </w:tc>
+          </w:tr>
+          <w:tr>
+            <w:trPr>
+              <w:trHeight w:hRule="exact" w:val="331"/>
+            </w:trPr>
+            <w:tc>
+              <w:tcPr>
+                <w:tcW w:w="550" w:type="dxa"/>
+              </w:tcPr>
+              <w:p>
+                <w:pPr>
+                  <w:pStyle w:val="Header"/>
+                  <w:framePr w:hSpace="187" w:wrap="around" w:vAnchor="page" w:hAnchor="text" w:xAlign="center" w:y="505"/>
+                  <w:spacing w:after="120"/>
+                  <w:jc w:val="center"/>
+                  <w:rPr>
+                    <w:rFonts w:ascii="SF Compact Display" w:hAnsi="SF Compact Display"/>
+                    <w:noProof/>
+                    <w:lang w:eastAsia="ja-JP"/>
+                  </w:rPr>
+                </w:pPr>
+                <w:r>
+                  <w:rPr>
+                    <w:rFonts w:ascii="SF Compact Display" w:hAnsi="SF Compact Display"/>
+                    <w:noProof/>
+                  </w:rPr>
+                  <w:drawing>
+                    <wp:inline distT="0" distB="0" distL="0" distR="0" wp14:anchorId="4CB194A4" wp14:editId="5DD88833">
+                      <wp:extent cx="173736" cy="173736"/>
+                      <wp:effectExtent l="0" t="0" r="4445" b="4445"/>
+                      <wp:docPr id="17" name="Picture 17" descr="../../../Downloads/GitHub-Mark-64px.png"/>
+                      <wp:cNvGraphicFramePr>
+                        <a:graphicFrameLocks xmlns:a="http://schemas.openxmlformats.org/drawingml/2006/main" noChangeAspect="1"/>
+                      </wp:cNvGraphicFramePr>
+                      <a:graphic xmlns:a="http://schemas.openxmlformats.org/drawingml/2006/main">
+                        <a:graphicData uri="http://schemas.openxmlformats.org/drawingml/2006/picture">
+                          <pic:pic xmlns:pic="http://schemas.openxmlformats.org/drawingml/2006/picture">
+                            <pic:nvPicPr>
+                              <pic:cNvPr id="0" name="Picture 15" descr="../../../Downloads/GitHub-Mark-64px.png"/>
+                              <pic:cNvPicPr>
+                                <a:picLocks noChangeAspect="1" noChangeArrowheads="1"/>
+                              </pic:cNvPicPr>
+                            </pic:nvPicPr>
+                            <pic:blipFill>
+                              <a:blip r:embed="rId7">
+                                <a:extLst>
+                                  <a:ext uri="{28A0092B-C50C-407E-A947-70E740481C1C}">
+                                    <a14:useLocalDpi xmlns:a14="http://schemas.microsoft.com/office/drawing/2010/main" val="0"/>
+                                  </a:ext>
+                                </a:extLst>
+                              </a:blip>
+                              <a:srcRect/>
+                              <a:stretch>
+                                <a:fillRect/>
+                              </a:stretch>
+                            </pic:blipFill>
+                            <pic:spPr bwMode="auto">
+                              <a:xfrm>
+                                <a:off x="0" y="0"/>
+                                <a:ext cx="173736" cy="173736"/>
+                              </a:xfrm>
+                              <a:prstGeom prst="rect">
+                                <a:avLst/>
+                              </a:prstGeom>
+                              <a:noFill/>
+                              <a:ln>
+                                <a:noFill/>
+                              </a:ln>
+                            </pic:spPr>
+                          </pic:pic>
+                        </a:graphicData>
+                      </a:graphic>
+                    </wp:inline>
+                  </w:drawing>
+                </w:r>
+              </w:p>
+            </w:tc>
+            <w:tc>
+              <w:tcPr>
+                <w:tcW w:w="1395" w:type="dxa"/>
+                <w:vAlign w:val="center"/>
+              </w:tcPr>
+              <w:p>
+                <w:pPr>
+                  <w:pStyle w:val="Header"/>
+                  <w:framePr w:hSpace="187" w:wrap="around" w:vAnchor="page" w:hAnchor="text" w:xAlign="center" w:y="505"/>
+                  <w:spacing w:after="120"/>
+                  <w:rPr>
+                    <w:rFonts w:ascii="SF Compact Display" w:hAnsi="SF Compact Display"/>
+                    <w:b/>
+                    <w:color w:val="000000" w:themeColor="text1"/>
+                    <w:sz w:val="20"/>
+                    <w:szCs w:val="20"/>
+                  </w:rPr>
+                </w:pPr>
+                <w:hyperlink r:id="rId8" w:history="1">
+                  <w:r>
+                    <w:rPr>
+                      <w:rStyle w:val="Hyperlink"/>
+                      <w:rFonts w:ascii="SF Compact Display" w:hAnsi="SF Compact Display"/>
+                      <w:b/>
+                      <w:sz w:val="20"/>
+                      <w:szCs w:val="20"/>
+                    </w:rPr>
+                    <w:t>/jakejarvis</w:t>
+                  </w:r>
+                </w:hyperlink>
+              </w:p>
+            </w:tc>
+          </w:tr>
+          <w:tr>
+            <w:trPr>
+              <w:trHeight w:hRule="exact" w:val="331"/>
+            </w:trPr>
+            <w:tc>
+              <w:tcPr>
+                <w:tcW w:w="550" w:type="dxa"/>
+              </w:tcPr>
+              <w:p>
+                <w:pPr>
+                  <w:pStyle w:val="Header"/>
+                  <w:framePr w:hSpace="187" w:wrap="around" w:vAnchor="page" w:hAnchor="text" w:xAlign="center" w:y="505"/>
+                  <w:spacing w:after="120"/>
+                  <w:jc w:val="center"/>
+                  <w:rPr>
+                    <w:rFonts w:ascii="SF Compact Display" w:hAnsi="SF Compact Display"/>
+                    <w:noProof/>
+                    <w:lang w:eastAsia="ja-JP"/>
+                  </w:rPr>
+                </w:pPr>
+                <w:r>
+                  <w:rPr>
+                    <w:rFonts w:ascii="SF Compact Display" w:hAnsi="SF Compact Display"/>
+                    <w:noProof/>
+                  </w:rPr>
+                  <w:drawing>
+                    <wp:inline distT="0" distB="0" distL="0" distR="0" wp14:anchorId="75B88F35" wp14:editId="6389A9D4">
+                      <wp:extent cx="173736" cy="173736"/>
+                      <wp:effectExtent l="0" t="0" r="4445" b="4445"/>
+                      <wp:docPr id="14" name="Picture 14" descr="../../../Downloads/5a1c60845ee48ad3eef7734333e44d4e.64x64.png"/>
+                      <wp:cNvGraphicFramePr>
+                        <a:graphicFrameLocks xmlns:a="http://schemas.openxmlformats.org/drawingml/2006/main" noChangeAspect="1"/>
+                      </wp:cNvGraphicFramePr>
+                      <a:graphic xmlns:a="http://schemas.openxmlformats.org/drawingml/2006/main">
+                        <a:graphicData uri="http://schemas.openxmlformats.org/drawingml/2006/picture">
+                          <pic:pic xmlns:pic="http://schemas.openxmlformats.org/drawingml/2006/picture">
+                            <pic:nvPicPr>
+                              <pic:cNvPr id="0" name="Picture 12" descr="../../../Downloads/5a1c60845ee48ad3eef7734333e44d4e.64x64.png"/>
+                              <pic:cNvPicPr>
+                                <a:picLocks noChangeAspect="1" noChangeArrowheads="1"/>
+                              </pic:cNvPicPr>
+                            </pic:nvPicPr>
+                            <pic:blipFill>
+                              <a:blip r:embed="rId9">
+                                <a:extLst>
+                                  <a:ext uri="{28A0092B-C50C-407E-A947-70E740481C1C}">
+                                    <a14:useLocalDpi xmlns:a14="http://schemas.microsoft.com/office/drawing/2010/main" val="0"/>
+                                  </a:ext>
+                                </a:extLst>
+                              </a:blip>
+                              <a:srcRect/>
+                              <a:stretch>
+                                <a:fillRect/>
+                              </a:stretch>
+                            </pic:blipFill>
+                            <pic:spPr bwMode="auto">
+                              <a:xfrm>
+                                <a:off x="0" y="0"/>
+                                <a:ext cx="173736" cy="173736"/>
+                              </a:xfrm>
+                              <a:prstGeom prst="rect">
+                                <a:avLst/>
+                              </a:prstGeom>
+                              <a:noFill/>
+                              <a:ln>
+                                <a:noFill/>
+                              </a:ln>
+                            </pic:spPr>
+                          </pic:pic>
+                        </a:graphicData>
+                      </a:graphic>
+                    </wp:inline>
+                  </w:drawing>
+                </w:r>
+              </w:p>
+            </w:tc>
+            <w:tc>
+              <w:tcPr>
+                <w:tcW w:w="1395" w:type="dxa"/>
+                <w:vAlign w:val="center"/>
+              </w:tcPr>
+              <w:p>
+                <w:pPr>
+                  <w:pStyle w:val="Header"/>
+                  <w:framePr w:hSpace="187" w:wrap="around" w:vAnchor="page" w:hAnchor="text" w:xAlign="center" w:y="505"/>
+                  <w:spacing w:after="120"/>
+                  <w:rPr>
+                    <w:rFonts w:ascii="SF Compact Display" w:hAnsi="SF Compact Display"/>
+                    <w:b/>
+                    <w:color w:val="000000" w:themeColor="text1"/>
+                    <w:sz w:val="20"/>
+                    <w:szCs w:val="20"/>
+                  </w:rPr>
+                </w:pPr>
+                <w:hyperlink r:id="rId10" w:history="1">
+                  <w:r>
+                    <w:rPr>
+                      <w:rStyle w:val="Hyperlink"/>
+                      <w:rFonts w:ascii="SF Compact Display" w:hAnsi="SF Compact Display"/>
+                      <w:b/>
+                      <w:sz w:val="20"/>
+                      <w:szCs w:val="20"/>
+                    </w:rPr>
+                    <w:t>/in/jakejarvis</w:t>
+                  </w:r>
+                </w:hyperlink>
+              </w:p>
+            </w:tc>
+          </w:tr>
+        </w:tbl>
+        <w:p>
+          <w:pPr>
+            <w:pStyle w:val="Header"/>
+            <w:spacing w:after="120"/>
+            <w:jc w:val="right"/>
+            <w:rPr>
+              <w:rFonts w:ascii="SF Compact Display" w:hAnsi="SF Compact Display"/>
+            </w:rPr>
+          </w:pPr>
+        </w:p>
+      </w:tc>
+    </w:tr>
+  </w:tbl>
+  <w:p>
+    <w:pPr>
+      <w:pStyle w:val="Header"/>
+      <w:spacing w:after="120"/>
+      <w:rPr>
+        <w:rFonts w:ascii="SF Compact Display" w:hAnsi="SF Compact Display"/>
+        <w:sz w:val="12"/>
+        <w:szCs w:val="12"/>
+      </w:rPr>
+    </w:pPr>
+  </w:p>
+</w:hdr>
+</file>
+
 <file path=word/numbering.xml><?xml version="1.0" encoding="utf-8"?>
-<w:numbering xmlns:wpc="http://schemas.microsoft.com/office/word/2010/wordprocessingCanvas" xmlns:cx="http://schemas.microsoft.com/office/drawing/2014/chartex" xmlns:cx1="http://schemas.microsoft.com/office/drawing/2015/9/8/chartex" xmlns:cx2="http://schemas.microsoft.com/office/drawing/2015/10/21/chartex" xmlns:cx3="http://schemas.microsoft.com/office/drawing/2016/5/9/chartex" xmlns:cx4="http://schemas.microsoft.com/office/drawing/2016/5/10/chartex" xmlns:cx5="http://schemas.microsoft.com/office/drawing/2016/5/11/chartex" xmlns:cx6="http://schemas.microsoft.com/office/drawing/2016/5/12/chartex" xmlns:cx7="http://schemas.microsoft.com/office/drawing/2016/5/13/chartex" xmlns:cx8="http://schemas.microsoft.com/office/drawing/2016/5/14/chartex" xmlns:mc="http://schemas.openxmlformats.org/markup-compatibility/2006" xmlns:aink="http://schemas.microsoft.com/office/drawing/2016/ink" xmlns:am3d="http://schemas.microsoft.com/office/drawing/2017/model3d" xmlns:o="urn:schemas-microsoft-com:office:office" xmlns:r="http://schemas.openxmlformats.org/officeDocument/2006/relationships" xmlns:m="http://schemas.openxmlformats.org/officeDocument/2006/math" xmlns:v="urn:schemas-microsoft-com:vml" xmlns:wp14="http://schemas.microsoft.com/office/word/2010/wordprocessingDrawing" xmlns:wp="http://schemas.openxmlformats.org/drawingml/2006/wordprocessingDrawing" xmlns:w10="urn:schemas-microsoft-com:office:word" xmlns:w="http://schemas.openxmlformats.org/wordprocessingml/2006/main" xmlns:w14="http://schemas.microsoft.com/office/word/2010/wordml" xmlns:w15="http://schemas.microsoft.com/office/word/2012/wordml" xmlns:w16se="http://schemas.microsoft.com/office/word/2015/wordml/symex" xmlns:wpg="http://schemas.microsoft.com/office/word/2010/wordprocessingGroup" xmlns:wpi="http://schemas.microsoft.com/office/word/2010/wordprocessingInk" xmlns:wne="http://schemas.microsoft.com/office/word/2006/wordml" xmlns:wps="http://schemas.microsoft.com/office/word/2010/wordprocessingShape" mc:Ignorable="w14 w15 w16se wp14">
-  <w:abstractNum w:abstractNumId="0" w15:restartNumberingAfterBreak="0">
+<w:numbering xmlns:wpc="http://schemas.microsoft.com/office/word/2010/wordprocessingCanvas" xmlns:mo="http://schemas.microsoft.com/office/mac/office/2008/main" xmlns:mc="http://schemas.openxmlformats.org/markup-compatibility/2006" xmlns:mv="urn:schemas-microsoft-com:mac:vml" xmlns:o="urn:schemas-microsoft-com:office:office" xmlns:r="http://schemas.openxmlformats.org/officeDocument/2006/relationships" xmlns:m="http://schemas.openxmlformats.org/officeDocument/2006/math" xmlns:v="urn:schemas-microsoft-com:vml" xmlns:wp14="http://schemas.microsoft.com/office/word/2010/wordprocessingDrawing" xmlns:wp="http://schemas.openxmlformats.org/drawingml/2006/wordprocessingDrawing" xmlns:w10="urn:schemas-microsoft-com:office:word" xmlns:w="http://schemas.openxmlformats.org/wordprocessingml/2006/main" xmlns:w14="http://schemas.microsoft.com/office/word/2010/wordml" xmlns:w15="http://schemas.microsoft.com/office/word/2012/wordml" xmlns:wpg="http://schemas.microsoft.com/office/word/2010/wordprocessingGroup" xmlns:wpi="http://schemas.microsoft.com/office/word/2010/wordprocessingInk" xmlns:wne="http://schemas.microsoft.com/office/word/2006/wordml" xmlns:wps="http://schemas.microsoft.com/office/word/2010/wordprocessingShape" mc:Ignorable="w14 w15 wp14">
+  <w:abstractNum w:abstractNumId="0">
     <w:nsid w:val="00000001"/>
     <w:multiLevelType w:val="multilevel"/>
     <w:tmpl w:val="894EE873"/>
@@ -5921,7 +5908,7 @@
       </w:rPr>
     </w:lvl>
   </w:abstractNum>
-  <w:abstractNum w:abstractNumId="1" w15:restartNumberingAfterBreak="0">
+  <w:abstractNum w:abstractNumId="1">
     <w:nsid w:val="00000004"/>
     <w:multiLevelType w:val="multilevel"/>
     <w:tmpl w:val="894EE876"/>
@@ -5971,7 +5958,7 @@
       <w:lvlJc w:val="left"/>
     </w:lvl>
   </w:abstractNum>
-  <w:abstractNum w:abstractNumId="2" w15:restartNumberingAfterBreak="0">
+  <w:abstractNum w:abstractNumId="2">
     <w:nsid w:val="00000009"/>
     <w:multiLevelType w:val="multilevel"/>
     <w:tmpl w:val="894EE87B"/>
@@ -6021,7 +6008,7 @@
       <w:lvlJc w:val="left"/>
     </w:lvl>
   </w:abstractNum>
-  <w:abstractNum w:abstractNumId="3" w15:restartNumberingAfterBreak="0">
+  <w:abstractNum w:abstractNumId="3">
     <w:nsid w:val="09F94912"/>
     <w:multiLevelType w:val="hybridMultilevel"/>
     <w:tmpl w:val="FD92987A"/>
@@ -6134,7 +6121,7 @@
       </w:rPr>
     </w:lvl>
   </w:abstractNum>
-  <w:abstractNum w:abstractNumId="4" w15:restartNumberingAfterBreak="0">
+  <w:abstractNum w:abstractNumId="4">
     <w:nsid w:val="1011067F"/>
     <w:multiLevelType w:val="hybridMultilevel"/>
     <w:tmpl w:val="C988E204"/>
@@ -6247,7 +6234,7 @@
       </w:rPr>
     </w:lvl>
   </w:abstractNum>
-  <w:abstractNum w:abstractNumId="5" w15:restartNumberingAfterBreak="0">
+  <w:abstractNum w:abstractNumId="5">
     <w:nsid w:val="138B7C8C"/>
     <w:multiLevelType w:val="hybridMultilevel"/>
     <w:tmpl w:val="C06A2B46"/>
@@ -6360,7 +6347,7 @@
       </w:rPr>
     </w:lvl>
   </w:abstractNum>
-  <w:abstractNum w:abstractNumId="6" w15:restartNumberingAfterBreak="0">
+  <w:abstractNum w:abstractNumId="6">
     <w:nsid w:val="18687B5C"/>
     <w:multiLevelType w:val="multilevel"/>
     <w:tmpl w:val="894EE873"/>
@@ -6510,7 +6497,7 @@
       </w:rPr>
     </w:lvl>
   </w:abstractNum>
-  <w:abstractNum w:abstractNumId="7" w15:restartNumberingAfterBreak="0">
+  <w:abstractNum w:abstractNumId="7">
     <w:nsid w:val="26BE6FC6"/>
     <w:multiLevelType w:val="hybridMultilevel"/>
     <w:tmpl w:val="886CFEFC"/>
@@ -6623,7 +6610,7 @@
       </w:rPr>
     </w:lvl>
   </w:abstractNum>
-  <w:abstractNum w:abstractNumId="8" w15:restartNumberingAfterBreak="0">
+  <w:abstractNum w:abstractNumId="8">
     <w:nsid w:val="2ADA2A1F"/>
     <w:multiLevelType w:val="hybridMultilevel"/>
     <w:tmpl w:val="28CA1434"/>
@@ -6736,7 +6723,7 @@
       </w:rPr>
     </w:lvl>
   </w:abstractNum>
-  <w:abstractNum w:abstractNumId="9" w15:restartNumberingAfterBreak="0">
+  <w:abstractNum w:abstractNumId="9">
     <w:nsid w:val="34613CBF"/>
     <w:multiLevelType w:val="hybridMultilevel"/>
     <w:tmpl w:val="62F00390"/>
@@ -6849,7 +6836,7 @@
       </w:rPr>
     </w:lvl>
   </w:abstractNum>
-  <w:abstractNum w:abstractNumId="10" w15:restartNumberingAfterBreak="0">
+  <w:abstractNum w:abstractNumId="10">
     <w:nsid w:val="34E2097A"/>
     <w:multiLevelType w:val="hybridMultilevel"/>
     <w:tmpl w:val="9C34EA16"/>
@@ -6962,7 +6949,7 @@
       </w:rPr>
     </w:lvl>
   </w:abstractNum>
-  <w:abstractNum w:abstractNumId="11" w15:restartNumberingAfterBreak="0">
+  <w:abstractNum w:abstractNumId="11">
     <w:nsid w:val="39830472"/>
     <w:multiLevelType w:val="hybridMultilevel"/>
     <w:tmpl w:val="76980326"/>
@@ -7075,7 +7062,7 @@
       </w:rPr>
     </w:lvl>
   </w:abstractNum>
-  <w:abstractNum w:abstractNumId="12" w15:restartNumberingAfterBreak="0">
+  <w:abstractNum w:abstractNumId="12">
     <w:nsid w:val="4DE5006A"/>
     <w:multiLevelType w:val="hybridMultilevel"/>
     <w:tmpl w:val="3CE2FBD0"/>
@@ -7188,7 +7175,7 @@
       </w:rPr>
     </w:lvl>
   </w:abstractNum>
-  <w:abstractNum w:abstractNumId="13" w15:restartNumberingAfterBreak="0">
+  <w:abstractNum w:abstractNumId="13">
     <w:nsid w:val="50510881"/>
     <w:multiLevelType w:val="multilevel"/>
     <w:tmpl w:val="CC30007C"/>
@@ -7301,7 +7288,7 @@
       </w:rPr>
     </w:lvl>
   </w:abstractNum>
-  <w:abstractNum w:abstractNumId="14" w15:restartNumberingAfterBreak="0">
+  <w:abstractNum w:abstractNumId="14">
     <w:nsid w:val="51CE01BD"/>
     <w:multiLevelType w:val="hybridMultilevel"/>
     <w:tmpl w:val="A824EC0C"/>
@@ -7414,7 +7401,7 @@
       </w:rPr>
     </w:lvl>
   </w:abstractNum>
-  <w:abstractNum w:abstractNumId="15" w15:restartNumberingAfterBreak="0">
+  <w:abstractNum w:abstractNumId="15">
     <w:nsid w:val="54FE5677"/>
     <w:multiLevelType w:val="hybridMultilevel"/>
     <w:tmpl w:val="008C4E9E"/>
@@ -7527,7 +7514,7 @@
       </w:rPr>
     </w:lvl>
   </w:abstractNum>
-  <w:abstractNum w:abstractNumId="16" w15:restartNumberingAfterBreak="0">
+  <w:abstractNum w:abstractNumId="16">
     <w:nsid w:val="6B16050F"/>
     <w:multiLevelType w:val="hybridMultilevel"/>
     <w:tmpl w:val="673A94A2"/>
@@ -7640,7 +7627,7 @@
       </w:rPr>
     </w:lvl>
   </w:abstractNum>
-  <w:abstractNum w:abstractNumId="17" w15:restartNumberingAfterBreak="0">
+  <w:abstractNum w:abstractNumId="17">
     <w:nsid w:val="710529B1"/>
     <w:multiLevelType w:val="hybridMultilevel"/>
     <w:tmpl w:val="411E86B2"/>
@@ -7753,7 +7740,7 @@
       </w:rPr>
     </w:lvl>
   </w:abstractNum>
-  <w:abstractNum w:abstractNumId="18" w15:restartNumberingAfterBreak="0">
+  <w:abstractNum w:abstractNumId="18">
     <w:nsid w:val="75256D45"/>
     <w:multiLevelType w:val="hybridMultilevel"/>
     <w:tmpl w:val="6556121E"/>
@@ -7866,7 +7853,7 @@
       </w:rPr>
     </w:lvl>
   </w:abstractNum>
-  <w:abstractNum w:abstractNumId="19" w15:restartNumberingAfterBreak="0">
+  <w:abstractNum w:abstractNumId="19">
     <w:nsid w:val="775C63F9"/>
     <w:multiLevelType w:val="hybridMultilevel"/>
     <w:tmpl w:val="0EC29A0A"/>
@@ -7979,7 +7966,7 @@
       </w:rPr>
     </w:lvl>
   </w:abstractNum>
-  <w:abstractNum w:abstractNumId="20" w15:restartNumberingAfterBreak="0">
+  <w:abstractNum w:abstractNumId="20">
     <w:nsid w:val="7F7E59B0"/>
     <w:multiLevelType w:val="hybridMultilevel"/>
     <w:tmpl w:val="F984F3F2"/>
@@ -8160,7 +8147,7 @@
 </file>
 
 <file path=word/styles.xml><?xml version="1.0" encoding="utf-8"?>
-<w:styles xmlns:mc="http://schemas.openxmlformats.org/markup-compatibility/2006" xmlns:r="http://schemas.openxmlformats.org/officeDocument/2006/relationships" xmlns:w="http://schemas.openxmlformats.org/wordprocessingml/2006/main" xmlns:w14="http://schemas.microsoft.com/office/word/2010/wordml" xmlns:w15="http://schemas.microsoft.com/office/word/2012/wordml" xmlns:w16se="http://schemas.microsoft.com/office/word/2015/wordml/symex" mc:Ignorable="w14 w15 w16se">
+<w:styles xmlns:mc="http://schemas.openxmlformats.org/markup-compatibility/2006" xmlns:r="http://schemas.openxmlformats.org/officeDocument/2006/relationships" xmlns:w="http://schemas.openxmlformats.org/wordprocessingml/2006/main" xmlns:w14="http://schemas.microsoft.com/office/word/2010/wordml" xmlns:w15="http://schemas.microsoft.com/office/word/2012/wordml" mc:Ignorable="w14 w15">
   <w:docDefaults>
     <w:rPrDefault>
       <w:rPr>
@@ -8172,7 +8159,7 @@
     </w:rPrDefault>
     <w:pPrDefault/>
   </w:docDefaults>
-  <w:latentStyles w:defLockedState="0" w:defUIPriority="0" w:defSemiHidden="0" w:defUnhideWhenUsed="0" w:defQFormat="0" w:count="375">
+  <w:latentStyles w:defLockedState="0" w:defUIPriority="0" w:defSemiHidden="0" w:defUnhideWhenUsed="0" w:defQFormat="0" w:count="382">
     <w:lsdException w:name="Normal" w:locked="1" w:qFormat="1"/>
     <w:lsdException w:name="heading 1" w:locked="1" w:qFormat="1"/>
     <w:lsdException w:name="heading 2" w:locked="1" w:semiHidden="1" w:unhideWhenUsed="1" w:qFormat="1"/>
@@ -8276,14 +8263,14 @@
     <w:lsdException w:name="HTML Keyboard" w:locked="1"/>
     <w:lsdException w:name="HTML Preformatted" w:locked="1"/>
     <w:lsdException w:name="HTML Sample" w:locked="1"/>
-    <w:lsdException w:name="HTML Typewriter" w:locked="1"/>
+    <w:lsdException w:name="HTML Typewriter" w:locked="1" w:semiHidden="1" w:unhideWhenUsed="1"/>
     <w:lsdException w:name="HTML Variable" w:locked="1"/>
     <w:lsdException w:name="Normal Table" w:locked="1" w:semiHidden="1" w:unhideWhenUsed="1"/>
     <w:lsdException w:name="annotation subject" w:locked="1"/>
     <w:lsdException w:name="No List" w:locked="1"/>
     <w:lsdException w:name="Outline List 1" w:locked="1"/>
-    <w:lsdException w:name="Outline List 2" w:locked="1"/>
-    <w:lsdException w:name="Outline List 3" w:locked="1"/>
+    <w:lsdException w:name="Outline List 2" w:locked="1" w:semiHidden="1" w:unhideWhenUsed="1"/>
+    <w:lsdException w:name="Outline List 3" w:locked="1" w:semiHidden="1" w:unhideWhenUsed="1"/>
     <w:lsdException w:name="Table Simple 1" w:locked="1" w:semiHidden="1" w:unhideWhenUsed="1"/>
     <w:lsdException w:name="Table Simple 2" w:locked="1" w:semiHidden="1" w:unhideWhenUsed="1"/>
     <w:lsdException w:name="Table Simple 3" w:locked="1" w:semiHidden="1" w:unhideWhenUsed="1"/>
@@ -8326,9 +8313,18 @@
     <w:lsdException w:name="Table Web 1" w:locked="1" w:semiHidden="1" w:unhideWhenUsed="1"/>
     <w:lsdException w:name="Table Web 2" w:locked="1" w:semiHidden="1" w:unhideWhenUsed="1"/>
     <w:lsdException w:name="Table Web 3" w:locked="1" w:semiHidden="1" w:unhideWhenUsed="1"/>
-    <w:lsdException w:name="Balloon Text" w:locked="1"/>
+    <w:lsdException w:name="Balloon Text" w:locked="1" w:semiHidden="1" w:unhideWhenUsed="1"/>
     <w:lsdException w:name="Table Grid" w:locked="1"/>
     <w:lsdException w:name="Table Theme" w:locked="1" w:semiHidden="1" w:unhideWhenUsed="1"/>
+    <w:lsdException w:name="Note Level 1" w:semiHidden="1" w:uiPriority="99" w:unhideWhenUsed="1"/>
+    <w:lsdException w:name="Note Level 2" w:semiHidden="1" w:uiPriority="99" w:unhideWhenUsed="1"/>
+    <w:lsdException w:name="Note Level 3" w:semiHidden="1" w:uiPriority="99" w:unhideWhenUsed="1"/>
+    <w:lsdException w:name="Note Level 4" w:semiHidden="1" w:uiPriority="99" w:unhideWhenUsed="1"/>
+    <w:lsdException w:name="Note Level 5" w:semiHidden="1" w:uiPriority="99" w:unhideWhenUsed="1"/>
+    <w:lsdException w:name="Note Level 6" w:semiHidden="1" w:uiPriority="99" w:unhideWhenUsed="1"/>
+    <w:lsdException w:name="Note Level 7" w:semiHidden="1" w:uiPriority="99" w:unhideWhenUsed="1"/>
+    <w:lsdException w:name="Note Level 8" w:semiHidden="1" w:uiPriority="99" w:unhideWhenUsed="1"/>
+    <w:lsdException w:name="Note Level 9" w:semiHidden="1" w:uiPriority="99" w:unhideWhenUsed="1"/>
     <w:lsdException w:name="Placeholder Text" w:semiHidden="1" w:uiPriority="99"/>
     <w:lsdException w:name="No Spacing" w:uiPriority="1" w:qFormat="1"/>
     <w:lsdException w:name="Light Shading" w:uiPriority="60"/>
@@ -8544,6 +8540,8 @@
     <w:lsdException w:name="List Table 5 Dark Accent 6" w:uiPriority="50"/>
     <w:lsdException w:name="List Table 6 Colorful Accent 6" w:uiPriority="51"/>
     <w:lsdException w:name="List Table 7 Colorful Accent 6" w:uiPriority="52"/>
+    <w:lsdException w:name="Mention" w:semiHidden="1" w:uiPriority="99" w:unhideWhenUsed="1"/>
+    <w:lsdException w:name="Smart Hyperlink" w:semiHidden="1" w:uiPriority="99" w:unhideWhenUsed="1"/>
   </w:latentStyles>
   <w:style w:type="paragraph" w:default="1" w:styleId="Normal">
     <w:name w:val="Normal"/>
@@ -8671,6 +8669,7 @@
     <w:locked/>
     <w:rsid w:val="005D0A6B"/>
     <w:tblPr>
+      <w:tblInd w:w="0" w:type="dxa"/>
       <w:tblBorders>
         <w:top w:val="single" w:sz="4" w:space="0" w:color="auto"/>
         <w:left w:val="single" w:sz="4" w:space="0" w:color="auto"/>
@@ -8679,6 +8678,12 @@
         <w:insideH w:val="single" w:sz="4" w:space="0" w:color="auto"/>
         <w:insideV w:val="single" w:sz="4" w:space="0" w:color="auto"/>
       </w:tblBorders>
+      <w:tblCellMar>
+        <w:top w:w="0" w:type="dxa"/>
+        <w:left w:w="108" w:type="dxa"/>
+        <w:bottom w:w="0" w:type="dxa"/>
+        <w:right w:w="108" w:type="dxa"/>
+      </w:tblCellMar>
     </w:tblPr>
   </w:style>
   <w:style w:type="character" w:styleId="FollowedHyperlink">
@@ -8689,15 +8694,6 @@
     <w:rPr>
       <w:color w:val="011998"/>
       <w:u w:val="none"/>
-    </w:rPr>
-  </w:style>
-  <w:style w:type="character" w:styleId="UnresolvedMention">
-    <w:name w:val="Unresolved Mention"/>
-    <w:basedOn w:val="DefaultParagraphFont"/>
-    <w:rsid w:val="00EB7368"/>
-    <w:rPr>
-      <w:color w:val="808080"/>
-      <w:shd w:val="clear" w:color="auto" w:fill="E6E6E6"/>
     </w:rPr>
   </w:style>
 </w:styles>
@@ -8962,4 +8958,16 @@
     </a:ext>
   </a:extLst>
 </a:theme>
+</file>
+
+<file path=customXml/item1.xml><?xml version="1.0" encoding="utf-8"?>
+<b:Sources xmlns:b="http://schemas.openxmlformats.org/officeDocument/2006/bibliography" xmlns="http://schemas.openxmlformats.org/officeDocument/2006/bibliography" SelectedStyle="/APASixthEditionOfficeOnline.xsl" StyleName="APA"/>
+</file>
+
+<file path=customXml/itemProps1.xml><?xml version="1.0" encoding="utf-8"?>
+<ds:datastoreItem xmlns:ds="http://schemas.openxmlformats.org/officeDocument/2006/customXml" ds:itemID="{111D270A-F090-A74E-9569-3F3E0A85554F}">
+  <ds:schemaRefs>
+    <ds:schemaRef ds:uri="http://schemas.openxmlformats.org/officeDocument/2006/bibliography"/>
+  </ds:schemaRefs>
+</ds:datastoreItem>
 </file>
</xml_diff>